<commit_message>
Project: User-Managment added with register, login, dashboard and profile functionality
</commit_message>
<xml_diff>
--- a/materials/Spring_Boot.docx
+++ b/materials/Spring_Boot.docx
@@ -17825,7 +17825,6 @@
             <w:r>
               <w:rPr>
                 <w:rFonts w:cstheme="minorHAnsi"/>
-                <w:b w:val="0"/>
                 <w:bCs w:val="0"/>
               </w:rPr>
               <w:t>Stage</w:t>
@@ -17843,14 +17842,12 @@
               <w:cnfStyle w:val="100000000000" w:firstRow="1" w:lastRow="0" w:firstColumn="0" w:lastColumn="0" w:oddVBand="0" w:evenVBand="0" w:oddHBand="0" w:evenHBand="0" w:firstRowFirstColumn="0" w:firstRowLastColumn="0" w:lastRowFirstColumn="0" w:lastRowLastColumn="0"/>
               <w:rPr>
                 <w:rFonts w:cstheme="minorHAnsi"/>
-                <w:b w:val="0"/>
                 <w:bCs w:val="0"/>
               </w:rPr>
             </w:pPr>
             <w:r>
               <w:rPr>
                 <w:rFonts w:cstheme="minorHAnsi"/>
-                <w:b w:val="0"/>
                 <w:bCs w:val="0"/>
               </w:rPr>
               <w:t>Description</w:t>
@@ -20604,9 +20601,9 @@
         <w:tblLook w:val="04A0" w:firstRow="1" w:lastRow="0" w:firstColumn="1" w:lastColumn="0" w:noHBand="0" w:noVBand="1"/>
       </w:tblPr>
       <w:tblGrid>
-        <w:gridCol w:w="2304"/>
-        <w:gridCol w:w="2627"/>
-        <w:gridCol w:w="2558"/>
+        <w:gridCol w:w="2342"/>
+        <w:gridCol w:w="2608"/>
+        <w:gridCol w:w="2539"/>
       </w:tblGrid>
       <w:tr>
         <w:trPr>
@@ -20784,12 +20781,14 @@
             <w:pPr>
               <w:rPr>
                 <w:rFonts w:cstheme="minorHAnsi"/>
+                <w:b w:val="0"/>
               </w:rPr>
             </w:pPr>
             <w:r>
               <w:rPr>
                 <w:rStyle w:val="Strong"/>
                 <w:rFonts w:cstheme="minorHAnsi"/>
+                <w:b/>
               </w:rPr>
               <w:t>Annotation-Based</w:t>
             </w:r>
@@ -20805,12 +20804,14 @@
               <w:cnfStyle w:val="000000000000" w:firstRow="0" w:lastRow="0" w:firstColumn="0" w:lastColumn="0" w:oddVBand="0" w:evenVBand="0" w:oddHBand="0" w:evenHBand="0" w:firstRowFirstColumn="0" w:firstRowLastColumn="0" w:lastRowFirstColumn="0" w:lastRowLastColumn="0"/>
               <w:rPr>
                 <w:rFonts w:cstheme="minorHAnsi"/>
+                <w:b/>
               </w:rPr>
             </w:pPr>
             <w:r>
               <w:rPr>
                 <w:rStyle w:val="HTMLCode"/>
                 <w:rFonts w:asciiTheme="minorHAnsi" w:eastAsiaTheme="minorHAnsi" w:hAnsiTheme="minorHAnsi" w:cstheme="minorHAnsi"/>
+                <w:b/>
               </w:rPr>
               <w:t>@</w:t>
             </w:r>
@@ -20819,6 +20820,7 @@
               <w:rPr>
                 <w:rStyle w:val="HTMLCode"/>
                 <w:rFonts w:asciiTheme="minorHAnsi" w:eastAsiaTheme="minorHAnsi" w:hAnsiTheme="minorHAnsi" w:cstheme="minorHAnsi"/>
+                <w:b/>
               </w:rPr>
               <w:t>PostConstruct</w:t>
             </w:r>
@@ -20835,12 +20837,14 @@
               <w:cnfStyle w:val="000000000000" w:firstRow="0" w:lastRow="0" w:firstColumn="0" w:lastColumn="0" w:oddVBand="0" w:evenVBand="0" w:oddHBand="0" w:evenHBand="0" w:firstRowFirstColumn="0" w:firstRowLastColumn="0" w:lastRowFirstColumn="0" w:lastRowLastColumn="0"/>
               <w:rPr>
                 <w:rFonts w:cstheme="minorHAnsi"/>
+                <w:b/>
               </w:rPr>
             </w:pPr>
             <w:r>
               <w:rPr>
                 <w:rStyle w:val="HTMLCode"/>
                 <w:rFonts w:asciiTheme="minorHAnsi" w:eastAsiaTheme="minorHAnsi" w:hAnsiTheme="minorHAnsi" w:cstheme="minorHAnsi"/>
+                <w:b/>
               </w:rPr>
               <w:t>@</w:t>
             </w:r>
@@ -20849,6 +20853,7 @@
               <w:rPr>
                 <w:rStyle w:val="HTMLCode"/>
                 <w:rFonts w:asciiTheme="minorHAnsi" w:eastAsiaTheme="minorHAnsi" w:hAnsiTheme="minorHAnsi" w:cstheme="minorHAnsi"/>
+                <w:b/>
               </w:rPr>
               <w:t>PreDestroy</w:t>
             </w:r>
@@ -21342,12 +21347,21 @@
         </w:rPr>
         <w:t xml:space="preserve">Apart from </w:t>
       </w:r>
+      <w:bookmarkStart w:id="0" w:name="_GoBack"/>
       <w:r>
         <w:rPr>
           <w:rStyle w:val="Strong"/>
           <w:rFonts w:asciiTheme="minorHAnsi" w:hAnsiTheme="minorHAnsi" w:cstheme="minorHAnsi"/>
         </w:rPr>
-        <w:t>DB connections, threads, and caching</w:t>
+        <w:t>DB connections</w:t>
+      </w:r>
+      <w:bookmarkEnd w:id="0"/>
+      <w:r>
+        <w:rPr>
+          <w:rStyle w:val="Strong"/>
+          <w:rFonts w:asciiTheme="minorHAnsi" w:hAnsiTheme="minorHAnsi" w:cstheme="minorHAnsi"/>
+        </w:rPr>
+        <w:t>, threads, and caching</w:t>
       </w:r>
       <w:r>
         <w:rPr>
@@ -27363,8 +27377,6 @@
         </w:rPr>
         <w:t>W</w:t>
       </w:r>
-      <w:bookmarkStart w:id="0" w:name="_GoBack"/>
-      <w:bookmarkEnd w:id="0"/>
       <w:r>
         <w:rPr>
           <w:rStyle w:val="Strong"/>
@@ -38094,7 +38106,7 @@
 </file>
 
 <file path=customXml/itemProps1.xml><?xml version="1.0" encoding="utf-8"?>
-<ds:datastoreItem xmlns:ds="http://schemas.openxmlformats.org/officeDocument/2006/customXml" ds:itemID="{FC83DB97-5FE9-4988-B6B7-55E8560C3170}">
+<ds:datastoreItem xmlns:ds="http://schemas.openxmlformats.org/officeDocument/2006/customXml" ds:itemID="{E23E9A77-D0BD-4DFF-AEDB-EC09398FBF1B}">
   <ds:schemaRefs>
     <ds:schemaRef ds:uri="http://schemas.openxmlformats.org/officeDocument/2006/bibliography"/>
   </ds:schemaRefs>

</xml_diff>

<commit_message>
Spring Boot: Exception Handling project added
</commit_message>
<xml_diff>
--- a/materials/Spring_Boot.docx
+++ b/materials/Spring_Boot.docx
@@ -21347,21 +21347,12 @@
         </w:rPr>
         <w:t xml:space="preserve">Apart from </w:t>
       </w:r>
-      <w:bookmarkStart w:id="0" w:name="_GoBack"/>
       <w:r>
         <w:rPr>
           <w:rStyle w:val="Strong"/>
           <w:rFonts w:asciiTheme="minorHAnsi" w:hAnsiTheme="minorHAnsi" w:cstheme="minorHAnsi"/>
         </w:rPr>
-        <w:t>DB connections</w:t>
-      </w:r>
-      <w:bookmarkEnd w:id="0"/>
-      <w:r>
-        <w:rPr>
-          <w:rStyle w:val="Strong"/>
-          <w:rFonts w:asciiTheme="minorHAnsi" w:hAnsiTheme="minorHAnsi" w:cstheme="minorHAnsi"/>
-        </w:rPr>
-        <w:t>, threads, and caching</w:t>
+        <w:t>DB connections, threads, and caching</w:t>
       </w:r>
       <w:r>
         <w:rPr>
@@ -27365,6 +27356,32 @@
     </w:p>
     <w:p>
       <w:pPr>
+        <w:pStyle w:val="Heading3"/>
+        <w:rPr>
+          <w:rFonts w:asciiTheme="minorHAnsi" w:hAnsiTheme="minorHAnsi" w:cstheme="minorHAnsi"/>
+        </w:rPr>
+      </w:pPr>
+      <w:r>
+        <w:rPr>
+          <w:rStyle w:val="Strong"/>
+          <w:rFonts w:ascii="Segoe UI Symbol" w:hAnsi="Segoe UI Symbol" w:cs="Segoe UI Symbol"/>
+          <w:b/>
+          <w:bCs/>
+        </w:rPr>
+        <w:t>🔹</w:t>
+      </w:r>
+      <w:r>
+        <w:rPr>
+          <w:rStyle w:val="Strong"/>
+          <w:rFonts w:asciiTheme="minorHAnsi" w:hAnsiTheme="minorHAnsi" w:cstheme="minorHAnsi"/>
+          <w:b/>
+          <w:bCs/>
+        </w:rPr>
+        <w:t xml:space="preserve"> Step 3: Spring AOP (Aspect-Oriented Programming)</w:t>
+      </w:r>
+    </w:p>
+    <w:p>
+      <w:pPr>
         <w:pStyle w:val="NormalWeb"/>
         <w:rPr>
           <w:rFonts w:asciiTheme="minorHAnsi" w:hAnsiTheme="minorHAnsi" w:cstheme="minorHAnsi"/>
@@ -27372,62 +27389,657 @@
       </w:pPr>
       <w:r>
         <w:rPr>
+          <w:rFonts w:asciiTheme="minorHAnsi" w:hAnsiTheme="minorHAnsi" w:cstheme="minorHAnsi"/>
+        </w:rPr>
+        <w:t xml:space="preserve">AOP allows adding </w:t>
+      </w:r>
+      <w:proofErr w:type="spellStart"/>
+      <w:r>
+        <w:rPr>
+          <w:rFonts w:asciiTheme="minorHAnsi" w:hAnsiTheme="minorHAnsi" w:cstheme="minorHAnsi"/>
+        </w:rPr>
+        <w:t>behavior</w:t>
+      </w:r>
+      <w:proofErr w:type="spellEnd"/>
+      <w:r>
+        <w:rPr>
+          <w:rFonts w:asciiTheme="minorHAnsi" w:hAnsiTheme="minorHAnsi" w:cstheme="minorHAnsi"/>
+        </w:rPr>
+        <w:t xml:space="preserve"> like </w:t>
+      </w:r>
+      <w:r>
+        <w:rPr>
           <w:rStyle w:val="Strong"/>
           <w:rFonts w:asciiTheme="minorHAnsi" w:hAnsiTheme="minorHAnsi" w:cstheme="minorHAnsi"/>
         </w:rPr>
-        <w:t>W</w:t>
+        <w:t>logging</w:t>
+      </w:r>
+      <w:r>
+        <w:rPr>
+          <w:rFonts w:asciiTheme="minorHAnsi" w:hAnsiTheme="minorHAnsi" w:cstheme="minorHAnsi"/>
+        </w:rPr>
+        <w:t xml:space="preserve"> or </w:t>
       </w:r>
       <w:r>
         <w:rPr>
           <w:rStyle w:val="Strong"/>
           <w:rFonts w:asciiTheme="minorHAnsi" w:hAnsiTheme="minorHAnsi" w:cstheme="minorHAnsi"/>
         </w:rPr>
-        <w:t>eb application</w:t>
-      </w:r>
-      <w:r>
-        <w:rPr>
-          <w:rFonts w:asciiTheme="minorHAnsi" w:hAnsiTheme="minorHAnsi" w:cstheme="minorHAnsi"/>
-        </w:rPr>
-        <w:t xml:space="preserve"> to test </w:t>
-      </w:r>
-      <w:r>
-        <w:rPr>
-          <w:rStyle w:val="HTMLCode"/>
-          <w:rFonts w:asciiTheme="minorHAnsi" w:eastAsiaTheme="majorEastAsia" w:hAnsiTheme="minorHAnsi" w:cstheme="minorHAnsi"/>
-        </w:rPr>
-        <w:t>request</w:t>
-      </w:r>
-      <w:r>
-        <w:rPr>
-          <w:rFonts w:asciiTheme="minorHAnsi" w:hAnsiTheme="minorHAnsi" w:cstheme="minorHAnsi"/>
-        </w:rPr>
-        <w:t xml:space="preserve">, </w:t>
-      </w:r>
-      <w:r>
-        <w:rPr>
-          <w:rStyle w:val="HTMLCode"/>
-          <w:rFonts w:asciiTheme="minorHAnsi" w:eastAsiaTheme="majorEastAsia" w:hAnsiTheme="minorHAnsi" w:cstheme="minorHAnsi"/>
-        </w:rPr>
-        <w:t>session</w:t>
-      </w:r>
-      <w:r>
-        <w:rPr>
-          <w:rFonts w:asciiTheme="minorHAnsi" w:hAnsiTheme="minorHAnsi" w:cstheme="minorHAnsi"/>
-        </w:rPr>
-        <w:t xml:space="preserve">, and </w:t>
-      </w:r>
-      <w:r>
-        <w:rPr>
-          <w:rStyle w:val="HTMLCode"/>
-          <w:rFonts w:asciiTheme="minorHAnsi" w:eastAsiaTheme="majorEastAsia" w:hAnsiTheme="minorHAnsi" w:cstheme="minorHAnsi"/>
-        </w:rPr>
-        <w:t>application</w:t>
-      </w:r>
-      <w:r>
-        <w:rPr>
-          <w:rFonts w:asciiTheme="minorHAnsi" w:hAnsiTheme="minorHAnsi" w:cstheme="minorHAnsi"/>
-        </w:rPr>
-        <w:t xml:space="preserve"> scopes</w:t>
+        <w:t>performance tracking</w:t>
+      </w:r>
+      <w:r>
+        <w:rPr>
+          <w:rFonts w:asciiTheme="minorHAnsi" w:hAnsiTheme="minorHAnsi" w:cstheme="minorHAnsi"/>
+        </w:rPr>
+        <w:t xml:space="preserve"> </w:t>
+      </w:r>
+      <w:r>
+        <w:rPr>
+          <w:rStyle w:val="Strong"/>
+          <w:rFonts w:asciiTheme="minorHAnsi" w:hAnsiTheme="minorHAnsi" w:cstheme="minorHAnsi"/>
+        </w:rPr>
+        <w:t>without modifying the actual code</w:t>
+      </w:r>
+      <w:r>
+        <w:rPr>
+          <w:rFonts w:asciiTheme="minorHAnsi" w:hAnsiTheme="minorHAnsi" w:cstheme="minorHAnsi"/>
+        </w:rPr>
+        <w:t>.</w:t>
+      </w:r>
+    </w:p>
+    <w:p>
+      <w:pPr>
+        <w:pStyle w:val="Heading4"/>
+        <w:rPr>
+          <w:rFonts w:asciiTheme="minorHAnsi" w:hAnsiTheme="minorHAnsi" w:cstheme="minorHAnsi"/>
+        </w:rPr>
+      </w:pPr>
+      <w:r>
+        <w:rPr>
+          <w:rFonts w:ascii="Segoe UI Symbol" w:hAnsi="Segoe UI Symbol" w:cs="Segoe UI Symbol"/>
+        </w:rPr>
+        <w:t>✅</w:t>
+      </w:r>
+      <w:r>
+        <w:rPr>
+          <w:rFonts w:asciiTheme="minorHAnsi" w:hAnsiTheme="minorHAnsi" w:cstheme="minorHAnsi"/>
+        </w:rPr>
+        <w:t xml:space="preserve"> </w:t>
+      </w:r>
+      <w:r>
+        <w:rPr>
+          <w:rStyle w:val="Strong"/>
+          <w:rFonts w:asciiTheme="minorHAnsi" w:hAnsiTheme="minorHAnsi" w:cstheme="minorHAnsi"/>
+          <w:b w:val="0"/>
+          <w:bCs w:val="0"/>
+        </w:rPr>
+        <w:t>Example: Logging Aspect</w:t>
+      </w:r>
+    </w:p>
+    <w:p>
+      <w:pPr>
+        <w:pStyle w:val="HTMLPreformatted"/>
+        <w:rPr>
+          <w:rStyle w:val="HTMLCode"/>
+          <w:rFonts w:asciiTheme="minorHAnsi" w:hAnsiTheme="minorHAnsi" w:cstheme="minorHAnsi"/>
+        </w:rPr>
+      </w:pPr>
+      <w:proofErr w:type="gramStart"/>
+      <w:r>
+        <w:rPr>
+          <w:rStyle w:val="HTMLCode"/>
+          <w:rFonts w:asciiTheme="minorHAnsi" w:hAnsiTheme="minorHAnsi" w:cstheme="minorHAnsi"/>
+        </w:rPr>
+        <w:t>import</w:t>
+      </w:r>
+      <w:proofErr w:type="gramEnd"/>
+      <w:r>
+        <w:rPr>
+          <w:rStyle w:val="HTMLCode"/>
+          <w:rFonts w:asciiTheme="minorHAnsi" w:hAnsiTheme="minorHAnsi" w:cstheme="minorHAnsi"/>
+        </w:rPr>
+        <w:t xml:space="preserve"> </w:t>
+      </w:r>
+      <w:proofErr w:type="spellStart"/>
+      <w:r>
+        <w:rPr>
+          <w:rStyle w:val="HTMLCode"/>
+          <w:rFonts w:asciiTheme="minorHAnsi" w:hAnsiTheme="minorHAnsi" w:cstheme="minorHAnsi"/>
+        </w:rPr>
+        <w:t>org.aspectj.lang.annotation</w:t>
+      </w:r>
+      <w:proofErr w:type="spellEnd"/>
+      <w:r>
+        <w:rPr>
+          <w:rStyle w:val="HTMLCode"/>
+          <w:rFonts w:asciiTheme="minorHAnsi" w:hAnsiTheme="minorHAnsi" w:cstheme="minorHAnsi"/>
+        </w:rPr>
+        <w:t>.*;</w:t>
+      </w:r>
+    </w:p>
+    <w:p>
+      <w:pPr>
+        <w:pStyle w:val="HTMLPreformatted"/>
+        <w:rPr>
+          <w:rStyle w:val="HTMLCode"/>
+          <w:rFonts w:asciiTheme="minorHAnsi" w:hAnsiTheme="minorHAnsi" w:cstheme="minorHAnsi"/>
+        </w:rPr>
+      </w:pPr>
+      <w:proofErr w:type="gramStart"/>
+      <w:r>
+        <w:rPr>
+          <w:rStyle w:val="HTMLCode"/>
+          <w:rFonts w:asciiTheme="minorHAnsi" w:hAnsiTheme="minorHAnsi" w:cstheme="minorHAnsi"/>
+        </w:rPr>
+        <w:t>import</w:t>
+      </w:r>
+      <w:proofErr w:type="gramEnd"/>
+      <w:r>
+        <w:rPr>
+          <w:rStyle w:val="HTMLCode"/>
+          <w:rFonts w:asciiTheme="minorHAnsi" w:hAnsiTheme="minorHAnsi" w:cstheme="minorHAnsi"/>
+        </w:rPr>
+        <w:t xml:space="preserve"> </w:t>
+      </w:r>
+      <w:proofErr w:type="spellStart"/>
+      <w:r>
+        <w:rPr>
+          <w:rStyle w:val="HTMLCode"/>
+          <w:rFonts w:asciiTheme="minorHAnsi" w:hAnsiTheme="minorHAnsi" w:cstheme="minorHAnsi"/>
+        </w:rPr>
+        <w:t>org.springframework.stereotype.Component</w:t>
+      </w:r>
+      <w:proofErr w:type="spellEnd"/>
+      <w:r>
+        <w:rPr>
+          <w:rStyle w:val="HTMLCode"/>
+          <w:rFonts w:asciiTheme="minorHAnsi" w:hAnsiTheme="minorHAnsi" w:cstheme="minorHAnsi"/>
+        </w:rPr>
+        <w:t>;</w:t>
+      </w:r>
+    </w:p>
+    <w:p>
+      <w:pPr>
+        <w:pStyle w:val="HTMLPreformatted"/>
+        <w:rPr>
+          <w:rStyle w:val="HTMLCode"/>
+          <w:rFonts w:asciiTheme="minorHAnsi" w:hAnsiTheme="minorHAnsi" w:cstheme="minorHAnsi"/>
+        </w:rPr>
+      </w:pPr>
+    </w:p>
+    <w:p>
+      <w:pPr>
+        <w:pStyle w:val="HTMLPreformatted"/>
+        <w:rPr>
+          <w:rStyle w:val="HTMLCode"/>
+          <w:rFonts w:asciiTheme="minorHAnsi" w:hAnsiTheme="minorHAnsi" w:cstheme="minorHAnsi"/>
+        </w:rPr>
+      </w:pPr>
+      <w:r>
+        <w:rPr>
+          <w:rStyle w:val="HTMLCode"/>
+          <w:rFonts w:asciiTheme="minorHAnsi" w:hAnsiTheme="minorHAnsi" w:cstheme="minorHAnsi"/>
+        </w:rPr>
+        <w:t>@Aspect</w:t>
+      </w:r>
+    </w:p>
+    <w:p>
+      <w:pPr>
+        <w:pStyle w:val="HTMLPreformatted"/>
+        <w:rPr>
+          <w:rStyle w:val="HTMLCode"/>
+          <w:rFonts w:asciiTheme="minorHAnsi" w:hAnsiTheme="minorHAnsi" w:cstheme="minorHAnsi"/>
+        </w:rPr>
+      </w:pPr>
+      <w:r>
+        <w:rPr>
+          <w:rStyle w:val="HTMLCode"/>
+          <w:rFonts w:asciiTheme="minorHAnsi" w:hAnsiTheme="minorHAnsi" w:cstheme="minorHAnsi"/>
+        </w:rPr>
+        <w:t>@Component</w:t>
+      </w:r>
+    </w:p>
+    <w:p>
+      <w:pPr>
+        <w:pStyle w:val="HTMLPreformatted"/>
+        <w:rPr>
+          <w:rStyle w:val="HTMLCode"/>
+          <w:rFonts w:asciiTheme="minorHAnsi" w:hAnsiTheme="minorHAnsi" w:cstheme="minorHAnsi"/>
+        </w:rPr>
+      </w:pPr>
+      <w:proofErr w:type="gramStart"/>
+      <w:r>
+        <w:rPr>
+          <w:rStyle w:val="HTMLCode"/>
+          <w:rFonts w:asciiTheme="minorHAnsi" w:hAnsiTheme="minorHAnsi" w:cstheme="minorHAnsi"/>
+        </w:rPr>
+        <w:t>public</w:t>
+      </w:r>
+      <w:proofErr w:type="gramEnd"/>
+      <w:r>
+        <w:rPr>
+          <w:rStyle w:val="HTMLCode"/>
+          <w:rFonts w:asciiTheme="minorHAnsi" w:hAnsiTheme="minorHAnsi" w:cstheme="minorHAnsi"/>
+        </w:rPr>
+        <w:t xml:space="preserve"> class </w:t>
+      </w:r>
+      <w:proofErr w:type="spellStart"/>
+      <w:r>
+        <w:rPr>
+          <w:rStyle w:val="HTMLCode"/>
+          <w:rFonts w:asciiTheme="minorHAnsi" w:hAnsiTheme="minorHAnsi" w:cstheme="minorHAnsi"/>
+        </w:rPr>
+        <w:t>LoggingAspect</w:t>
+      </w:r>
+      <w:proofErr w:type="spellEnd"/>
+      <w:r>
+        <w:rPr>
+          <w:rStyle w:val="HTMLCode"/>
+          <w:rFonts w:asciiTheme="minorHAnsi" w:hAnsiTheme="minorHAnsi" w:cstheme="minorHAnsi"/>
+        </w:rPr>
+        <w:t xml:space="preserve"> {</w:t>
+      </w:r>
+    </w:p>
+    <w:p>
+      <w:pPr>
+        <w:pStyle w:val="HTMLPreformatted"/>
+        <w:rPr>
+          <w:rStyle w:val="HTMLCode"/>
+          <w:rFonts w:asciiTheme="minorHAnsi" w:hAnsiTheme="minorHAnsi" w:cstheme="minorHAnsi"/>
+        </w:rPr>
+      </w:pPr>
+    </w:p>
+    <w:p>
+      <w:pPr>
+        <w:pStyle w:val="HTMLPreformatted"/>
+        <w:rPr>
+          <w:rStyle w:val="HTMLCode"/>
+          <w:rFonts w:asciiTheme="minorHAnsi" w:hAnsiTheme="minorHAnsi" w:cstheme="minorHAnsi"/>
+        </w:rPr>
+      </w:pPr>
+      <w:r>
+        <w:rPr>
+          <w:rStyle w:val="HTMLCode"/>
+          <w:rFonts w:asciiTheme="minorHAnsi" w:hAnsiTheme="minorHAnsi" w:cstheme="minorHAnsi"/>
+        </w:rPr>
+        <w:t xml:space="preserve">    </w:t>
+      </w:r>
+      <w:proofErr w:type="gramStart"/>
+      <w:r>
+        <w:rPr>
+          <w:rStyle w:val="HTMLCode"/>
+          <w:rFonts w:asciiTheme="minorHAnsi" w:hAnsiTheme="minorHAnsi" w:cstheme="minorHAnsi"/>
+        </w:rPr>
+        <w:t>@Before(</w:t>
+      </w:r>
+      <w:proofErr w:type="gramEnd"/>
+      <w:r>
+        <w:rPr>
+          <w:rStyle w:val="HTMLCode"/>
+          <w:rFonts w:asciiTheme="minorHAnsi" w:hAnsiTheme="minorHAnsi" w:cstheme="minorHAnsi"/>
+        </w:rPr>
+        <w:t xml:space="preserve">"execution(* </w:t>
+      </w:r>
+      <w:proofErr w:type="spellStart"/>
+      <w:r>
+        <w:rPr>
+          <w:rStyle w:val="HTMLCode"/>
+          <w:rFonts w:asciiTheme="minorHAnsi" w:hAnsiTheme="minorHAnsi" w:cstheme="minorHAnsi"/>
+        </w:rPr>
+        <w:t>com.example.service</w:t>
+      </w:r>
+      <w:proofErr w:type="spellEnd"/>
+      <w:r>
+        <w:rPr>
+          <w:rStyle w:val="HTMLCode"/>
+          <w:rFonts w:asciiTheme="minorHAnsi" w:hAnsiTheme="minorHAnsi" w:cstheme="minorHAnsi"/>
+        </w:rPr>
+        <w:t>.*.*(..))")</w:t>
+      </w:r>
+    </w:p>
+    <w:p>
+      <w:pPr>
+        <w:pStyle w:val="HTMLPreformatted"/>
+        <w:rPr>
+          <w:rStyle w:val="HTMLCode"/>
+          <w:rFonts w:asciiTheme="minorHAnsi" w:hAnsiTheme="minorHAnsi" w:cstheme="minorHAnsi"/>
+        </w:rPr>
+      </w:pPr>
+      <w:r>
+        <w:rPr>
+          <w:rStyle w:val="HTMLCode"/>
+          <w:rFonts w:asciiTheme="minorHAnsi" w:hAnsiTheme="minorHAnsi" w:cstheme="minorHAnsi"/>
+        </w:rPr>
+        <w:t xml:space="preserve">    </w:t>
+      </w:r>
+      <w:proofErr w:type="gramStart"/>
+      <w:r>
+        <w:rPr>
+          <w:rStyle w:val="HTMLCode"/>
+          <w:rFonts w:asciiTheme="minorHAnsi" w:hAnsiTheme="minorHAnsi" w:cstheme="minorHAnsi"/>
+        </w:rPr>
+        <w:t>public</w:t>
+      </w:r>
+      <w:proofErr w:type="gramEnd"/>
+      <w:r>
+        <w:rPr>
+          <w:rStyle w:val="HTMLCode"/>
+          <w:rFonts w:asciiTheme="minorHAnsi" w:hAnsiTheme="minorHAnsi" w:cstheme="minorHAnsi"/>
+        </w:rPr>
+        <w:t xml:space="preserve"> void </w:t>
+      </w:r>
+      <w:proofErr w:type="spellStart"/>
+      <w:r>
+        <w:rPr>
+          <w:rStyle w:val="HTMLCode"/>
+          <w:rFonts w:asciiTheme="minorHAnsi" w:hAnsiTheme="minorHAnsi" w:cstheme="minorHAnsi"/>
+        </w:rPr>
+        <w:t>logBefore</w:t>
+      </w:r>
+      <w:proofErr w:type="spellEnd"/>
+      <w:r>
+        <w:rPr>
+          <w:rStyle w:val="HTMLCode"/>
+          <w:rFonts w:asciiTheme="minorHAnsi" w:hAnsiTheme="minorHAnsi" w:cstheme="minorHAnsi"/>
+        </w:rPr>
+        <w:t>() {</w:t>
+      </w:r>
+    </w:p>
+    <w:p>
+      <w:pPr>
+        <w:pStyle w:val="HTMLPreformatted"/>
+        <w:rPr>
+          <w:rStyle w:val="HTMLCode"/>
+          <w:rFonts w:asciiTheme="minorHAnsi" w:hAnsiTheme="minorHAnsi" w:cstheme="minorHAnsi"/>
+        </w:rPr>
+      </w:pPr>
+      <w:r>
+        <w:rPr>
+          <w:rStyle w:val="HTMLCode"/>
+          <w:rFonts w:asciiTheme="minorHAnsi" w:hAnsiTheme="minorHAnsi" w:cstheme="minorHAnsi"/>
+        </w:rPr>
+        <w:t xml:space="preserve">        </w:t>
+      </w:r>
+      <w:proofErr w:type="spellStart"/>
+      <w:proofErr w:type="gramStart"/>
+      <w:r>
+        <w:rPr>
+          <w:rStyle w:val="HTMLCode"/>
+          <w:rFonts w:asciiTheme="minorHAnsi" w:hAnsiTheme="minorHAnsi" w:cstheme="minorHAnsi"/>
+        </w:rPr>
+        <w:t>System.out.println</w:t>
+      </w:r>
+      <w:proofErr w:type="spellEnd"/>
+      <w:r>
+        <w:rPr>
+          <w:rStyle w:val="HTMLCode"/>
+          <w:rFonts w:asciiTheme="minorHAnsi" w:hAnsiTheme="minorHAnsi" w:cstheme="minorHAnsi"/>
+        </w:rPr>
+        <w:t>(</w:t>
+      </w:r>
+      <w:proofErr w:type="gramEnd"/>
+      <w:r>
+        <w:rPr>
+          <w:rStyle w:val="HTMLCode"/>
+          <w:rFonts w:asciiTheme="minorHAnsi" w:hAnsiTheme="minorHAnsi" w:cstheme="minorHAnsi"/>
+        </w:rPr>
+        <w:t>"Executing method...");</w:t>
+      </w:r>
+    </w:p>
+    <w:p>
+      <w:pPr>
+        <w:pStyle w:val="HTMLPreformatted"/>
+        <w:rPr>
+          <w:rStyle w:val="HTMLCode"/>
+          <w:rFonts w:asciiTheme="minorHAnsi" w:hAnsiTheme="minorHAnsi" w:cstheme="minorHAnsi"/>
+        </w:rPr>
+      </w:pPr>
+      <w:r>
+        <w:rPr>
+          <w:rStyle w:val="HTMLCode"/>
+          <w:rFonts w:asciiTheme="minorHAnsi" w:hAnsiTheme="minorHAnsi" w:cstheme="minorHAnsi"/>
+        </w:rPr>
+        <w:t xml:space="preserve">    }</w:t>
+      </w:r>
+    </w:p>
+    <w:p>
+      <w:pPr>
+        <w:pStyle w:val="HTMLPreformatted"/>
+        <w:rPr>
+          <w:rStyle w:val="HTMLCode"/>
+          <w:rFonts w:asciiTheme="minorHAnsi" w:hAnsiTheme="minorHAnsi" w:cstheme="minorHAnsi"/>
+        </w:rPr>
+      </w:pPr>
+    </w:p>
+    <w:p>
+      <w:pPr>
+        <w:pStyle w:val="HTMLPreformatted"/>
+        <w:rPr>
+          <w:rStyle w:val="HTMLCode"/>
+          <w:rFonts w:asciiTheme="minorHAnsi" w:hAnsiTheme="minorHAnsi" w:cstheme="minorHAnsi"/>
+        </w:rPr>
+      </w:pPr>
+      <w:r>
+        <w:rPr>
+          <w:rStyle w:val="HTMLCode"/>
+          <w:rFonts w:asciiTheme="minorHAnsi" w:hAnsiTheme="minorHAnsi" w:cstheme="minorHAnsi"/>
+        </w:rPr>
+        <w:t xml:space="preserve">    </w:t>
+      </w:r>
+      <w:proofErr w:type="gramStart"/>
+      <w:r>
+        <w:rPr>
+          <w:rStyle w:val="HTMLCode"/>
+          <w:rFonts w:asciiTheme="minorHAnsi" w:hAnsiTheme="minorHAnsi" w:cstheme="minorHAnsi"/>
+        </w:rPr>
+        <w:t>@After(</w:t>
+      </w:r>
+      <w:proofErr w:type="gramEnd"/>
+      <w:r>
+        <w:rPr>
+          <w:rStyle w:val="HTMLCode"/>
+          <w:rFonts w:asciiTheme="minorHAnsi" w:hAnsiTheme="minorHAnsi" w:cstheme="minorHAnsi"/>
+        </w:rPr>
+        <w:t xml:space="preserve">"execution(* </w:t>
+      </w:r>
+      <w:proofErr w:type="spellStart"/>
+      <w:r>
+        <w:rPr>
+          <w:rStyle w:val="HTMLCode"/>
+          <w:rFonts w:asciiTheme="minorHAnsi" w:hAnsiTheme="minorHAnsi" w:cstheme="minorHAnsi"/>
+        </w:rPr>
+        <w:t>com.example.service</w:t>
+      </w:r>
+      <w:proofErr w:type="spellEnd"/>
+      <w:r>
+        <w:rPr>
+          <w:rStyle w:val="HTMLCode"/>
+          <w:rFonts w:asciiTheme="minorHAnsi" w:hAnsiTheme="minorHAnsi" w:cstheme="minorHAnsi"/>
+        </w:rPr>
+        <w:t>.*.*(..))")</w:t>
+      </w:r>
+    </w:p>
+    <w:p>
+      <w:pPr>
+        <w:pStyle w:val="HTMLPreformatted"/>
+        <w:rPr>
+          <w:rStyle w:val="HTMLCode"/>
+          <w:rFonts w:asciiTheme="minorHAnsi" w:hAnsiTheme="minorHAnsi" w:cstheme="minorHAnsi"/>
+        </w:rPr>
+      </w:pPr>
+      <w:r>
+        <w:rPr>
+          <w:rStyle w:val="HTMLCode"/>
+          <w:rFonts w:asciiTheme="minorHAnsi" w:hAnsiTheme="minorHAnsi" w:cstheme="minorHAnsi"/>
+        </w:rPr>
+        <w:t xml:space="preserve">    </w:t>
+      </w:r>
+      <w:proofErr w:type="gramStart"/>
+      <w:r>
+        <w:rPr>
+          <w:rStyle w:val="HTMLCode"/>
+          <w:rFonts w:asciiTheme="minorHAnsi" w:hAnsiTheme="minorHAnsi" w:cstheme="minorHAnsi"/>
+        </w:rPr>
+        <w:t>public</w:t>
+      </w:r>
+      <w:proofErr w:type="gramEnd"/>
+      <w:r>
+        <w:rPr>
+          <w:rStyle w:val="HTMLCode"/>
+          <w:rFonts w:asciiTheme="minorHAnsi" w:hAnsiTheme="minorHAnsi" w:cstheme="minorHAnsi"/>
+        </w:rPr>
+        <w:t xml:space="preserve"> void </w:t>
+      </w:r>
+      <w:proofErr w:type="spellStart"/>
+      <w:r>
+        <w:rPr>
+          <w:rStyle w:val="HTMLCode"/>
+          <w:rFonts w:asciiTheme="minorHAnsi" w:hAnsiTheme="minorHAnsi" w:cstheme="minorHAnsi"/>
+        </w:rPr>
+        <w:t>logAfter</w:t>
+      </w:r>
+      <w:proofErr w:type="spellEnd"/>
+      <w:r>
+        <w:rPr>
+          <w:rStyle w:val="HTMLCode"/>
+          <w:rFonts w:asciiTheme="minorHAnsi" w:hAnsiTheme="minorHAnsi" w:cstheme="minorHAnsi"/>
+        </w:rPr>
+        <w:t>() {</w:t>
+      </w:r>
+    </w:p>
+    <w:p>
+      <w:pPr>
+        <w:pStyle w:val="HTMLPreformatted"/>
+        <w:rPr>
+          <w:rStyle w:val="HTMLCode"/>
+          <w:rFonts w:asciiTheme="minorHAnsi" w:hAnsiTheme="minorHAnsi" w:cstheme="minorHAnsi"/>
+        </w:rPr>
+      </w:pPr>
+      <w:r>
+        <w:rPr>
+          <w:rStyle w:val="HTMLCode"/>
+          <w:rFonts w:asciiTheme="minorHAnsi" w:hAnsiTheme="minorHAnsi" w:cstheme="minorHAnsi"/>
+        </w:rPr>
+        <w:t xml:space="preserve">        </w:t>
+      </w:r>
+      <w:proofErr w:type="spellStart"/>
+      <w:proofErr w:type="gramStart"/>
+      <w:r>
+        <w:rPr>
+          <w:rStyle w:val="HTMLCode"/>
+          <w:rFonts w:asciiTheme="minorHAnsi" w:hAnsiTheme="minorHAnsi" w:cstheme="minorHAnsi"/>
+        </w:rPr>
+        <w:t>System.out.println</w:t>
+      </w:r>
+      <w:proofErr w:type="spellEnd"/>
+      <w:r>
+        <w:rPr>
+          <w:rStyle w:val="HTMLCode"/>
+          <w:rFonts w:asciiTheme="minorHAnsi" w:hAnsiTheme="minorHAnsi" w:cstheme="minorHAnsi"/>
+        </w:rPr>
+        <w:t>(</w:t>
+      </w:r>
+      <w:proofErr w:type="gramEnd"/>
+      <w:r>
+        <w:rPr>
+          <w:rStyle w:val="HTMLCode"/>
+          <w:rFonts w:asciiTheme="minorHAnsi" w:hAnsiTheme="minorHAnsi" w:cstheme="minorHAnsi"/>
+        </w:rPr>
+        <w:t>"Method execution completed!");</w:t>
+      </w:r>
+    </w:p>
+    <w:p>
+      <w:pPr>
+        <w:pStyle w:val="HTMLPreformatted"/>
+        <w:rPr>
+          <w:rStyle w:val="HTMLCode"/>
+          <w:rFonts w:asciiTheme="minorHAnsi" w:hAnsiTheme="minorHAnsi" w:cstheme="minorHAnsi"/>
+        </w:rPr>
+      </w:pPr>
+      <w:r>
+        <w:rPr>
+          <w:rStyle w:val="HTMLCode"/>
+          <w:rFonts w:asciiTheme="minorHAnsi" w:hAnsiTheme="minorHAnsi" w:cstheme="minorHAnsi"/>
+        </w:rPr>
+        <w:t xml:space="preserve">    }</w:t>
+      </w:r>
+    </w:p>
+    <w:p>
+      <w:pPr>
+        <w:pStyle w:val="HTMLPreformatted"/>
+        <w:rPr>
+          <w:rStyle w:val="HTMLCode"/>
+          <w:rFonts w:asciiTheme="minorHAnsi" w:hAnsiTheme="minorHAnsi" w:cstheme="minorHAnsi"/>
+        </w:rPr>
+      </w:pPr>
+      <w:r>
+        <w:rPr>
+          <w:rStyle w:val="HTMLCode"/>
+          <w:rFonts w:asciiTheme="minorHAnsi" w:hAnsiTheme="minorHAnsi" w:cstheme="minorHAnsi"/>
+        </w:rPr>
+        <w:t>}</w:t>
+      </w:r>
+    </w:p>
+    <w:p>
+      <w:pPr>
+        <w:pStyle w:val="NormalWeb"/>
+        <w:rPr>
+          <w:rFonts w:asciiTheme="minorHAnsi" w:hAnsiTheme="minorHAnsi" w:cstheme="minorHAnsi"/>
+        </w:rPr>
+      </w:pPr>
+      <w:r>
+        <w:rPr>
+          <w:rFonts w:ascii="Segoe UI Symbol" w:hAnsi="Segoe UI Symbol" w:cs="Segoe UI Symbol"/>
+        </w:rPr>
+        <w:t>💡</w:t>
+      </w:r>
+      <w:r>
+        <w:rPr>
+          <w:rFonts w:asciiTheme="minorHAnsi" w:hAnsiTheme="minorHAnsi" w:cstheme="minorHAnsi"/>
+        </w:rPr>
+        <w:t xml:space="preserve"> </w:t>
+      </w:r>
+      <w:proofErr w:type="gramStart"/>
+      <w:r>
+        <w:rPr>
+          <w:rFonts w:asciiTheme="minorHAnsi" w:hAnsiTheme="minorHAnsi" w:cstheme="minorHAnsi"/>
+        </w:rPr>
+        <w:t>This</w:t>
+      </w:r>
+      <w:proofErr w:type="gramEnd"/>
+      <w:r>
+        <w:rPr>
+          <w:rFonts w:asciiTheme="minorHAnsi" w:hAnsiTheme="minorHAnsi" w:cstheme="minorHAnsi"/>
+        </w:rPr>
+        <w:t xml:space="preserve"> logs every method execution in </w:t>
+      </w:r>
+      <w:proofErr w:type="spellStart"/>
+      <w:r>
+        <w:rPr>
+          <w:rStyle w:val="HTMLCode"/>
+          <w:rFonts w:asciiTheme="minorHAnsi" w:hAnsiTheme="minorHAnsi" w:cstheme="minorHAnsi"/>
+        </w:rPr>
+        <w:t>com.example.service</w:t>
+      </w:r>
+      <w:proofErr w:type="spellEnd"/>
+      <w:r>
+        <w:rPr>
+          <w:rFonts w:asciiTheme="minorHAnsi" w:hAnsiTheme="minorHAnsi" w:cstheme="minorHAnsi"/>
+        </w:rPr>
+        <w:t xml:space="preserve"> </w:t>
+      </w:r>
+      <w:r>
+        <w:rPr>
+          <w:rStyle w:val="Strong"/>
+          <w:rFonts w:asciiTheme="minorHAnsi" w:hAnsiTheme="minorHAnsi" w:cstheme="minorHAnsi"/>
+        </w:rPr>
+        <w:t>without modifying the service class</w:t>
+      </w:r>
+      <w:r>
+        <w:rPr>
+          <w:rFonts w:asciiTheme="minorHAnsi" w:hAnsiTheme="minorHAnsi" w:cstheme="minorHAnsi"/>
+        </w:rPr>
+        <w:t>.</w:t>
       </w:r>
     </w:p>
     <w:p>
@@ -27471,7 +28083,7 @@
           <w:b/>
           <w:bCs/>
         </w:rPr>
-        <w:t xml:space="preserve"> Step 3: Spring AOP (Aspect-Oriented Programming)</w:t>
+        <w:t xml:space="preserve"> Step 4: Transaction Management</w:t>
       </w:r>
     </w:p>
     <w:p>
@@ -27483,62 +28095,16 @@
       </w:pPr>
       <w:r>
         <w:rPr>
-          <w:rFonts w:asciiTheme="minorHAnsi" w:hAnsiTheme="minorHAnsi" w:cstheme="minorHAnsi"/>
-        </w:rPr>
-        <w:t xml:space="preserve">AOP allows adding </w:t>
-      </w:r>
-      <w:proofErr w:type="spellStart"/>
-      <w:r>
-        <w:rPr>
-          <w:rFonts w:asciiTheme="minorHAnsi" w:hAnsiTheme="minorHAnsi" w:cstheme="minorHAnsi"/>
-        </w:rPr>
-        <w:t>behavior</w:t>
-      </w:r>
-      <w:proofErr w:type="spellEnd"/>
-      <w:r>
-        <w:rPr>
-          <w:rFonts w:asciiTheme="minorHAnsi" w:hAnsiTheme="minorHAnsi" w:cstheme="minorHAnsi"/>
-        </w:rPr>
-        <w:t xml:space="preserve"> like </w:t>
-      </w:r>
-      <w:r>
-        <w:rPr>
-          <w:rStyle w:val="Strong"/>
-          <w:rFonts w:asciiTheme="minorHAnsi" w:hAnsiTheme="minorHAnsi" w:cstheme="minorHAnsi"/>
-        </w:rPr>
-        <w:t>logging</w:t>
-      </w:r>
-      <w:r>
-        <w:rPr>
-          <w:rFonts w:asciiTheme="minorHAnsi" w:hAnsiTheme="minorHAnsi" w:cstheme="minorHAnsi"/>
-        </w:rPr>
-        <w:t xml:space="preserve"> or </w:t>
-      </w:r>
-      <w:r>
-        <w:rPr>
-          <w:rStyle w:val="Strong"/>
-          <w:rFonts w:asciiTheme="minorHAnsi" w:hAnsiTheme="minorHAnsi" w:cstheme="minorHAnsi"/>
-        </w:rPr>
-        <w:t>performance tracking</w:t>
-      </w:r>
-      <w:r>
-        <w:rPr>
-          <w:rFonts w:asciiTheme="minorHAnsi" w:hAnsiTheme="minorHAnsi" w:cstheme="minorHAnsi"/>
-        </w:rPr>
-        <w:t xml:space="preserve"> </w:t>
-      </w:r>
-      <w:r>
-        <w:rPr>
-          <w:rStyle w:val="Strong"/>
-          <w:rFonts w:asciiTheme="minorHAnsi" w:hAnsiTheme="minorHAnsi" w:cstheme="minorHAnsi"/>
-        </w:rPr>
-        <w:t>without modifying the actual code</w:t>
-      </w:r>
-      <w:r>
-        <w:rPr>
-          <w:rFonts w:asciiTheme="minorHAnsi" w:hAnsiTheme="minorHAnsi" w:cstheme="minorHAnsi"/>
-        </w:rPr>
-        <w:t>.</w:t>
+          <w:rStyle w:val="HTMLCode"/>
+          <w:rFonts w:asciiTheme="minorHAnsi" w:hAnsiTheme="minorHAnsi" w:cstheme="minorHAnsi"/>
+        </w:rPr>
+        <w:t>@Transactional</w:t>
+      </w:r>
+      <w:r>
+        <w:rPr>
+          <w:rFonts w:asciiTheme="minorHAnsi" w:hAnsiTheme="minorHAnsi" w:cstheme="minorHAnsi"/>
+        </w:rPr>
+        <w:t xml:space="preserve"> ensures database operations are atomic.</w:t>
       </w:r>
     </w:p>
     <w:p>
@@ -27567,7 +28133,7 @@
           <w:b w:val="0"/>
           <w:bCs w:val="0"/>
         </w:rPr>
-        <w:t>Example: Logging Aspect</w:t>
+        <w:t>Example: Handling Transactions</w:t>
       </w:r>
     </w:p>
     <w:p>
@@ -27600,7 +28166,7 @@
           <w:rStyle w:val="HTMLCode"/>
           <w:rFonts w:asciiTheme="minorHAnsi" w:hAnsiTheme="minorHAnsi" w:cstheme="minorHAnsi"/>
         </w:rPr>
-        <w:t>org.aspectj.lang.annotation</w:t>
+        <w:t>org.springframework.stereotype.Service</w:t>
       </w:r>
       <w:proofErr w:type="spellEnd"/>
       <w:r>
@@ -27608,7 +28174,7 @@
           <w:rStyle w:val="HTMLCode"/>
           <w:rFonts w:asciiTheme="minorHAnsi" w:hAnsiTheme="minorHAnsi" w:cstheme="minorHAnsi"/>
         </w:rPr>
-        <w:t>.*;</w:t>
+        <w:t>;</w:t>
       </w:r>
     </w:p>
     <w:p>
@@ -27641,7 +28207,7 @@
           <w:rStyle w:val="HTMLCode"/>
           <w:rFonts w:asciiTheme="minorHAnsi" w:hAnsiTheme="minorHAnsi" w:cstheme="minorHAnsi"/>
         </w:rPr>
-        <w:t>org.springframework.stereotype.Component</w:t>
+        <w:t>org.springframework.transaction.annotation.Transactional</w:t>
       </w:r>
       <w:proofErr w:type="spellEnd"/>
       <w:r>
@@ -27674,7 +28240,7 @@
           <w:rStyle w:val="HTMLCode"/>
           <w:rFonts w:asciiTheme="minorHAnsi" w:hAnsiTheme="minorHAnsi" w:cstheme="minorHAnsi"/>
         </w:rPr>
-        <w:t>@Aspect</w:t>
+        <w:t>@Service</w:t>
       </w:r>
     </w:p>
     <w:p>
@@ -27685,12 +28251,37 @@
           <w:rFonts w:asciiTheme="minorHAnsi" w:hAnsiTheme="minorHAnsi" w:cstheme="minorHAnsi"/>
         </w:rPr>
       </w:pPr>
-      <w:r>
-        <w:rPr>
-          <w:rStyle w:val="HTMLCode"/>
-          <w:rFonts w:asciiTheme="minorHAnsi" w:hAnsiTheme="minorHAnsi" w:cstheme="minorHAnsi"/>
-        </w:rPr>
-        <w:t>@Component</w:t>
+      <w:proofErr w:type="gramStart"/>
+      <w:r>
+        <w:rPr>
+          <w:rStyle w:val="HTMLCode"/>
+          <w:rFonts w:asciiTheme="minorHAnsi" w:hAnsiTheme="minorHAnsi" w:cstheme="minorHAnsi"/>
+        </w:rPr>
+        <w:t>public</w:t>
+      </w:r>
+      <w:proofErr w:type="gramEnd"/>
+      <w:r>
+        <w:rPr>
+          <w:rStyle w:val="HTMLCode"/>
+          <w:rFonts w:asciiTheme="minorHAnsi" w:hAnsiTheme="minorHAnsi" w:cstheme="minorHAnsi"/>
+        </w:rPr>
+        <w:t xml:space="preserve"> class </w:t>
+      </w:r>
+      <w:proofErr w:type="spellStart"/>
+      <w:r>
+        <w:rPr>
+          <w:rStyle w:val="HTMLCode"/>
+          <w:rFonts w:asciiTheme="minorHAnsi" w:hAnsiTheme="minorHAnsi" w:cstheme="minorHAnsi"/>
+        </w:rPr>
+        <w:t>BankService</w:t>
+      </w:r>
+      <w:proofErr w:type="spellEnd"/>
+      <w:r>
+        <w:rPr>
+          <w:rStyle w:val="HTMLCode"/>
+          <w:rFonts w:asciiTheme="minorHAnsi" w:hAnsiTheme="minorHAnsi" w:cstheme="minorHAnsi"/>
+        </w:rPr>
+        <w:t xml:space="preserve"> {</w:t>
       </w:r>
     </w:p>
     <w:p>
@@ -27701,6 +28292,45 @@
           <w:rFonts w:asciiTheme="minorHAnsi" w:hAnsiTheme="minorHAnsi" w:cstheme="minorHAnsi"/>
         </w:rPr>
       </w:pPr>
+      <w:r>
+        <w:rPr>
+          <w:rStyle w:val="HTMLCode"/>
+          <w:rFonts w:asciiTheme="minorHAnsi" w:hAnsiTheme="minorHAnsi" w:cstheme="minorHAnsi"/>
+        </w:rPr>
+        <w:t xml:space="preserve">    </w:t>
+      </w:r>
+    </w:p>
+    <w:p>
+      <w:pPr>
+        <w:pStyle w:val="HTMLPreformatted"/>
+        <w:rPr>
+          <w:rStyle w:val="HTMLCode"/>
+          <w:rFonts w:asciiTheme="minorHAnsi" w:hAnsiTheme="minorHAnsi" w:cstheme="minorHAnsi"/>
+        </w:rPr>
+      </w:pPr>
+      <w:r>
+        <w:rPr>
+          <w:rStyle w:val="HTMLCode"/>
+          <w:rFonts w:asciiTheme="minorHAnsi" w:hAnsiTheme="minorHAnsi" w:cstheme="minorHAnsi"/>
+        </w:rPr>
+        <w:t xml:space="preserve">    @Transactional</w:t>
+      </w:r>
+    </w:p>
+    <w:p>
+      <w:pPr>
+        <w:pStyle w:val="HTMLPreformatted"/>
+        <w:rPr>
+          <w:rStyle w:val="HTMLCode"/>
+          <w:rFonts w:asciiTheme="minorHAnsi" w:hAnsiTheme="minorHAnsi" w:cstheme="minorHAnsi"/>
+        </w:rPr>
+      </w:pPr>
+      <w:r>
+        <w:rPr>
+          <w:rStyle w:val="HTMLCode"/>
+          <w:rFonts w:asciiTheme="minorHAnsi" w:hAnsiTheme="minorHAnsi" w:cstheme="minorHAnsi"/>
+        </w:rPr>
+        <w:t xml:space="preserve">    </w:t>
+      </w:r>
       <w:proofErr w:type="gramStart"/>
       <w:r>
         <w:rPr>
@@ -27715,7 +28345,7 @@
           <w:rStyle w:val="HTMLCode"/>
           <w:rFonts w:asciiTheme="minorHAnsi" w:hAnsiTheme="minorHAnsi" w:cstheme="minorHAnsi"/>
         </w:rPr>
-        <w:t xml:space="preserve"> class </w:t>
+        <w:t xml:space="preserve"> void </w:t>
       </w:r>
       <w:proofErr w:type="spellStart"/>
       <w:r>
@@ -27723,7 +28353,7 @@
           <w:rStyle w:val="HTMLCode"/>
           <w:rFonts w:asciiTheme="minorHAnsi" w:hAnsiTheme="minorHAnsi" w:cstheme="minorHAnsi"/>
         </w:rPr>
-        <w:t>LoggingAspect</w:t>
+        <w:t>transferMoney</w:t>
       </w:r>
       <w:proofErr w:type="spellEnd"/>
       <w:r>
@@ -27731,7 +28361,39 @@
           <w:rStyle w:val="HTMLCode"/>
           <w:rFonts w:asciiTheme="minorHAnsi" w:hAnsiTheme="minorHAnsi" w:cstheme="minorHAnsi"/>
         </w:rPr>
-        <w:t xml:space="preserve"> {</w:t>
+        <w:t xml:space="preserve">(String </w:t>
+      </w:r>
+      <w:proofErr w:type="spellStart"/>
+      <w:r>
+        <w:rPr>
+          <w:rStyle w:val="HTMLCode"/>
+          <w:rFonts w:asciiTheme="minorHAnsi" w:hAnsiTheme="minorHAnsi" w:cstheme="minorHAnsi"/>
+        </w:rPr>
+        <w:t>fromAccount</w:t>
+      </w:r>
+      <w:proofErr w:type="spellEnd"/>
+      <w:r>
+        <w:rPr>
+          <w:rStyle w:val="HTMLCode"/>
+          <w:rFonts w:asciiTheme="minorHAnsi" w:hAnsiTheme="minorHAnsi" w:cstheme="minorHAnsi"/>
+        </w:rPr>
+        <w:t xml:space="preserve">, String </w:t>
+      </w:r>
+      <w:proofErr w:type="spellStart"/>
+      <w:r>
+        <w:rPr>
+          <w:rStyle w:val="HTMLCode"/>
+          <w:rFonts w:asciiTheme="minorHAnsi" w:hAnsiTheme="minorHAnsi" w:cstheme="minorHAnsi"/>
+        </w:rPr>
+        <w:t>toAccount</w:t>
+      </w:r>
+      <w:proofErr w:type="spellEnd"/>
+      <w:r>
+        <w:rPr>
+          <w:rStyle w:val="HTMLCode"/>
+          <w:rFonts w:asciiTheme="minorHAnsi" w:hAnsiTheme="minorHAnsi" w:cstheme="minorHAnsi"/>
+        </w:rPr>
+        <w:t>, double amount) {</w:t>
       </w:r>
     </w:p>
     <w:p>
@@ -27742,6 +28404,29 @@
           <w:rFonts w:asciiTheme="minorHAnsi" w:hAnsiTheme="minorHAnsi" w:cstheme="minorHAnsi"/>
         </w:rPr>
       </w:pPr>
+      <w:r>
+        <w:rPr>
+          <w:rStyle w:val="HTMLCode"/>
+          <w:rFonts w:asciiTheme="minorHAnsi" w:hAnsiTheme="minorHAnsi" w:cstheme="minorHAnsi"/>
+        </w:rPr>
+        <w:t xml:space="preserve">        // </w:t>
+      </w:r>
+      <w:proofErr w:type="gramStart"/>
+      <w:r>
+        <w:rPr>
+          <w:rStyle w:val="HTMLCode"/>
+          <w:rFonts w:asciiTheme="minorHAnsi" w:hAnsiTheme="minorHAnsi" w:cstheme="minorHAnsi"/>
+        </w:rPr>
+        <w:t>Deduct</w:t>
+      </w:r>
+      <w:proofErr w:type="gramEnd"/>
+      <w:r>
+        <w:rPr>
+          <w:rStyle w:val="HTMLCode"/>
+          <w:rFonts w:asciiTheme="minorHAnsi" w:hAnsiTheme="minorHAnsi" w:cstheme="minorHAnsi"/>
+        </w:rPr>
+        <w:t xml:space="preserve"> money from sender</w:t>
+      </w:r>
     </w:p>
     <w:p>
       <w:pPr>
@@ -27756,7 +28441,7 @@
           <w:rStyle w:val="HTMLCode"/>
           <w:rFonts w:asciiTheme="minorHAnsi" w:hAnsiTheme="minorHAnsi" w:cstheme="minorHAnsi"/>
         </w:rPr>
-        <w:t xml:space="preserve">    </w:t>
+        <w:t xml:space="preserve">        // </w:t>
       </w:r>
       <w:proofErr w:type="gramStart"/>
       <w:r>
@@ -27764,7 +28449,7 @@
           <w:rStyle w:val="HTMLCode"/>
           <w:rFonts w:asciiTheme="minorHAnsi" w:hAnsiTheme="minorHAnsi" w:cstheme="minorHAnsi"/>
         </w:rPr>
-        <w:t>@Before(</w:t>
+        <w:t>Add</w:t>
       </w:r>
       <w:proofErr w:type="gramEnd"/>
       <w:r>
@@ -27772,23 +28457,7 @@
           <w:rStyle w:val="HTMLCode"/>
           <w:rFonts w:asciiTheme="minorHAnsi" w:hAnsiTheme="minorHAnsi" w:cstheme="minorHAnsi"/>
         </w:rPr>
-        <w:t xml:space="preserve">"execution(* </w:t>
-      </w:r>
-      <w:proofErr w:type="spellStart"/>
-      <w:r>
-        <w:rPr>
-          <w:rStyle w:val="HTMLCode"/>
-          <w:rFonts w:asciiTheme="minorHAnsi" w:hAnsiTheme="minorHAnsi" w:cstheme="minorHAnsi"/>
-        </w:rPr>
-        <w:t>com.example.service</w:t>
-      </w:r>
-      <w:proofErr w:type="spellEnd"/>
-      <w:r>
-        <w:rPr>
-          <w:rStyle w:val="HTMLCode"/>
-          <w:rFonts w:asciiTheme="minorHAnsi" w:hAnsiTheme="minorHAnsi" w:cstheme="minorHAnsi"/>
-        </w:rPr>
-        <w:t>.*.*(..))")</w:t>
+        <w:t xml:space="preserve"> money to receiver</w:t>
       </w:r>
     </w:p>
     <w:p>
@@ -27804,336 +28473,75 @@
           <w:rStyle w:val="HTMLCode"/>
           <w:rFonts w:asciiTheme="minorHAnsi" w:hAnsiTheme="minorHAnsi" w:cstheme="minorHAnsi"/>
         </w:rPr>
-        <w:t xml:space="preserve">    </w:t>
+        <w:t xml:space="preserve">        // If error occurs, rollback transaction</w:t>
+      </w:r>
+    </w:p>
+    <w:p>
+      <w:pPr>
+        <w:pStyle w:val="HTMLPreformatted"/>
+        <w:rPr>
+          <w:rStyle w:val="HTMLCode"/>
+          <w:rFonts w:asciiTheme="minorHAnsi" w:hAnsiTheme="minorHAnsi" w:cstheme="minorHAnsi"/>
+        </w:rPr>
+      </w:pPr>
+      <w:r>
+        <w:rPr>
+          <w:rStyle w:val="HTMLCode"/>
+          <w:rFonts w:asciiTheme="minorHAnsi" w:hAnsiTheme="minorHAnsi" w:cstheme="minorHAnsi"/>
+        </w:rPr>
+        <w:t xml:space="preserve">    }</w:t>
+      </w:r>
+    </w:p>
+    <w:p>
+      <w:pPr>
+        <w:pStyle w:val="HTMLPreformatted"/>
+        <w:rPr>
+          <w:rStyle w:val="HTMLCode"/>
+          <w:rFonts w:asciiTheme="minorHAnsi" w:hAnsiTheme="minorHAnsi" w:cstheme="minorHAnsi"/>
+        </w:rPr>
+      </w:pPr>
+      <w:r>
+        <w:rPr>
+          <w:rStyle w:val="HTMLCode"/>
+          <w:rFonts w:asciiTheme="minorHAnsi" w:hAnsiTheme="minorHAnsi" w:cstheme="minorHAnsi"/>
+        </w:rPr>
+        <w:t>}</w:t>
+      </w:r>
+    </w:p>
+    <w:p>
+      <w:pPr>
+        <w:pStyle w:val="NormalWeb"/>
+        <w:rPr>
+          <w:rFonts w:asciiTheme="minorHAnsi" w:hAnsiTheme="minorHAnsi" w:cstheme="minorHAnsi"/>
+        </w:rPr>
+      </w:pPr>
+      <w:r>
+        <w:rPr>
+          <w:rFonts w:ascii="Segoe UI Symbol" w:hAnsi="Segoe UI Symbol" w:cs="Segoe UI Symbol"/>
+        </w:rPr>
+        <w:t>💡</w:t>
+      </w:r>
+      <w:r>
+        <w:rPr>
+          <w:rFonts w:asciiTheme="minorHAnsi" w:hAnsiTheme="minorHAnsi" w:cstheme="minorHAnsi"/>
+        </w:rPr>
+        <w:t xml:space="preserve"> </w:t>
       </w:r>
       <w:proofErr w:type="gramStart"/>
       <w:r>
         <w:rPr>
-          <w:rStyle w:val="HTMLCode"/>
-          <w:rFonts w:asciiTheme="minorHAnsi" w:hAnsiTheme="minorHAnsi" w:cstheme="minorHAnsi"/>
-        </w:rPr>
-        <w:t>public</w:t>
+          <w:rStyle w:val="Strong"/>
+          <w:rFonts w:asciiTheme="minorHAnsi" w:hAnsiTheme="minorHAnsi" w:cstheme="minorHAnsi"/>
+        </w:rPr>
+        <w:t>If</w:t>
       </w:r>
       <w:proofErr w:type="gramEnd"/>
       <w:r>
         <w:rPr>
-          <w:rStyle w:val="HTMLCode"/>
-          <w:rFonts w:asciiTheme="minorHAnsi" w:hAnsiTheme="minorHAnsi" w:cstheme="minorHAnsi"/>
-        </w:rPr>
-        <w:t xml:space="preserve"> void </w:t>
-      </w:r>
-      <w:proofErr w:type="spellStart"/>
-      <w:r>
-        <w:rPr>
-          <w:rStyle w:val="HTMLCode"/>
-          <w:rFonts w:asciiTheme="minorHAnsi" w:hAnsiTheme="minorHAnsi" w:cstheme="minorHAnsi"/>
-        </w:rPr>
-        <w:t>logBefore</w:t>
-      </w:r>
-      <w:proofErr w:type="spellEnd"/>
-      <w:r>
-        <w:rPr>
-          <w:rStyle w:val="HTMLCode"/>
-          <w:rFonts w:asciiTheme="minorHAnsi" w:hAnsiTheme="minorHAnsi" w:cstheme="minorHAnsi"/>
-        </w:rPr>
-        <w:t>() {</w:t>
-      </w:r>
-    </w:p>
-    <w:p>
-      <w:pPr>
-        <w:pStyle w:val="HTMLPreformatted"/>
-        <w:rPr>
-          <w:rStyle w:val="HTMLCode"/>
-          <w:rFonts w:asciiTheme="minorHAnsi" w:hAnsiTheme="minorHAnsi" w:cstheme="minorHAnsi"/>
-        </w:rPr>
-      </w:pPr>
-      <w:r>
-        <w:rPr>
-          <w:rStyle w:val="HTMLCode"/>
-          <w:rFonts w:asciiTheme="minorHAnsi" w:hAnsiTheme="minorHAnsi" w:cstheme="minorHAnsi"/>
-        </w:rPr>
-        <w:t xml:space="preserve">        </w:t>
-      </w:r>
-      <w:proofErr w:type="spellStart"/>
-      <w:proofErr w:type="gramStart"/>
-      <w:r>
-        <w:rPr>
-          <w:rStyle w:val="HTMLCode"/>
-          <w:rFonts w:asciiTheme="minorHAnsi" w:hAnsiTheme="minorHAnsi" w:cstheme="minorHAnsi"/>
-        </w:rPr>
-        <w:t>System.out.println</w:t>
-      </w:r>
-      <w:proofErr w:type="spellEnd"/>
-      <w:r>
-        <w:rPr>
-          <w:rStyle w:val="HTMLCode"/>
-          <w:rFonts w:asciiTheme="minorHAnsi" w:hAnsiTheme="minorHAnsi" w:cstheme="minorHAnsi"/>
-        </w:rPr>
-        <w:t>(</w:t>
-      </w:r>
-      <w:proofErr w:type="gramEnd"/>
-      <w:r>
-        <w:rPr>
-          <w:rStyle w:val="HTMLCode"/>
-          <w:rFonts w:asciiTheme="minorHAnsi" w:hAnsiTheme="minorHAnsi" w:cstheme="minorHAnsi"/>
-        </w:rPr>
-        <w:t>"Executing method...");</w:t>
-      </w:r>
-    </w:p>
-    <w:p>
-      <w:pPr>
-        <w:pStyle w:val="HTMLPreformatted"/>
-        <w:rPr>
-          <w:rStyle w:val="HTMLCode"/>
-          <w:rFonts w:asciiTheme="minorHAnsi" w:hAnsiTheme="minorHAnsi" w:cstheme="minorHAnsi"/>
-        </w:rPr>
-      </w:pPr>
-      <w:r>
-        <w:rPr>
-          <w:rStyle w:val="HTMLCode"/>
-          <w:rFonts w:asciiTheme="minorHAnsi" w:hAnsiTheme="minorHAnsi" w:cstheme="minorHAnsi"/>
-        </w:rPr>
-        <w:t xml:space="preserve">    }</w:t>
-      </w:r>
-    </w:p>
-    <w:p>
-      <w:pPr>
-        <w:pStyle w:val="HTMLPreformatted"/>
-        <w:rPr>
-          <w:rStyle w:val="HTMLCode"/>
-          <w:rFonts w:asciiTheme="minorHAnsi" w:hAnsiTheme="minorHAnsi" w:cstheme="minorHAnsi"/>
-        </w:rPr>
-      </w:pPr>
-    </w:p>
-    <w:p>
-      <w:pPr>
-        <w:pStyle w:val="HTMLPreformatted"/>
-        <w:rPr>
-          <w:rStyle w:val="HTMLCode"/>
-          <w:rFonts w:asciiTheme="minorHAnsi" w:hAnsiTheme="minorHAnsi" w:cstheme="minorHAnsi"/>
-        </w:rPr>
-      </w:pPr>
-      <w:r>
-        <w:rPr>
-          <w:rStyle w:val="HTMLCode"/>
-          <w:rFonts w:asciiTheme="minorHAnsi" w:hAnsiTheme="minorHAnsi" w:cstheme="minorHAnsi"/>
-        </w:rPr>
-        <w:t xml:space="preserve">    </w:t>
-      </w:r>
-      <w:proofErr w:type="gramStart"/>
-      <w:r>
-        <w:rPr>
-          <w:rStyle w:val="HTMLCode"/>
-          <w:rFonts w:asciiTheme="minorHAnsi" w:hAnsiTheme="minorHAnsi" w:cstheme="minorHAnsi"/>
-        </w:rPr>
-        <w:t>@After(</w:t>
-      </w:r>
-      <w:proofErr w:type="gramEnd"/>
-      <w:r>
-        <w:rPr>
-          <w:rStyle w:val="HTMLCode"/>
-          <w:rFonts w:asciiTheme="minorHAnsi" w:hAnsiTheme="minorHAnsi" w:cstheme="minorHAnsi"/>
-        </w:rPr>
-        <w:t xml:space="preserve">"execution(* </w:t>
-      </w:r>
-      <w:proofErr w:type="spellStart"/>
-      <w:r>
-        <w:rPr>
-          <w:rStyle w:val="HTMLCode"/>
-          <w:rFonts w:asciiTheme="minorHAnsi" w:hAnsiTheme="minorHAnsi" w:cstheme="minorHAnsi"/>
-        </w:rPr>
-        <w:t>com.example.service</w:t>
-      </w:r>
-      <w:proofErr w:type="spellEnd"/>
-      <w:r>
-        <w:rPr>
-          <w:rStyle w:val="HTMLCode"/>
-          <w:rFonts w:asciiTheme="minorHAnsi" w:hAnsiTheme="minorHAnsi" w:cstheme="minorHAnsi"/>
-        </w:rPr>
-        <w:t>.*.*(..))")</w:t>
-      </w:r>
-    </w:p>
-    <w:p>
-      <w:pPr>
-        <w:pStyle w:val="HTMLPreformatted"/>
-        <w:rPr>
-          <w:rStyle w:val="HTMLCode"/>
-          <w:rFonts w:asciiTheme="minorHAnsi" w:hAnsiTheme="minorHAnsi" w:cstheme="minorHAnsi"/>
-        </w:rPr>
-      </w:pPr>
-      <w:r>
-        <w:rPr>
-          <w:rStyle w:val="HTMLCode"/>
-          <w:rFonts w:asciiTheme="minorHAnsi" w:hAnsiTheme="minorHAnsi" w:cstheme="minorHAnsi"/>
-        </w:rPr>
-        <w:t xml:space="preserve">    </w:t>
-      </w:r>
-      <w:proofErr w:type="gramStart"/>
-      <w:r>
-        <w:rPr>
-          <w:rStyle w:val="HTMLCode"/>
-          <w:rFonts w:asciiTheme="minorHAnsi" w:hAnsiTheme="minorHAnsi" w:cstheme="minorHAnsi"/>
-        </w:rPr>
-        <w:t>public</w:t>
-      </w:r>
-      <w:proofErr w:type="gramEnd"/>
-      <w:r>
-        <w:rPr>
-          <w:rStyle w:val="HTMLCode"/>
-          <w:rFonts w:asciiTheme="minorHAnsi" w:hAnsiTheme="minorHAnsi" w:cstheme="minorHAnsi"/>
-        </w:rPr>
-        <w:t xml:space="preserve"> void </w:t>
-      </w:r>
-      <w:proofErr w:type="spellStart"/>
-      <w:r>
-        <w:rPr>
-          <w:rStyle w:val="HTMLCode"/>
-          <w:rFonts w:asciiTheme="minorHAnsi" w:hAnsiTheme="minorHAnsi" w:cstheme="minorHAnsi"/>
-        </w:rPr>
-        <w:t>logAfter</w:t>
-      </w:r>
-      <w:proofErr w:type="spellEnd"/>
-      <w:r>
-        <w:rPr>
-          <w:rStyle w:val="HTMLCode"/>
-          <w:rFonts w:asciiTheme="minorHAnsi" w:hAnsiTheme="minorHAnsi" w:cstheme="minorHAnsi"/>
-        </w:rPr>
-        <w:t>() {</w:t>
-      </w:r>
-    </w:p>
-    <w:p>
-      <w:pPr>
-        <w:pStyle w:val="HTMLPreformatted"/>
-        <w:rPr>
-          <w:rStyle w:val="HTMLCode"/>
-          <w:rFonts w:asciiTheme="minorHAnsi" w:hAnsiTheme="minorHAnsi" w:cstheme="minorHAnsi"/>
-        </w:rPr>
-      </w:pPr>
-      <w:r>
-        <w:rPr>
-          <w:rStyle w:val="HTMLCode"/>
-          <w:rFonts w:asciiTheme="minorHAnsi" w:hAnsiTheme="minorHAnsi" w:cstheme="minorHAnsi"/>
-        </w:rPr>
-        <w:t xml:space="preserve">        </w:t>
-      </w:r>
-      <w:proofErr w:type="spellStart"/>
-      <w:proofErr w:type="gramStart"/>
-      <w:r>
-        <w:rPr>
-          <w:rStyle w:val="HTMLCode"/>
-          <w:rFonts w:asciiTheme="minorHAnsi" w:hAnsiTheme="minorHAnsi" w:cstheme="minorHAnsi"/>
-        </w:rPr>
-        <w:t>System.out.println</w:t>
-      </w:r>
-      <w:proofErr w:type="spellEnd"/>
-      <w:r>
-        <w:rPr>
-          <w:rStyle w:val="HTMLCode"/>
-          <w:rFonts w:asciiTheme="minorHAnsi" w:hAnsiTheme="minorHAnsi" w:cstheme="minorHAnsi"/>
-        </w:rPr>
-        <w:t>(</w:t>
-      </w:r>
-      <w:proofErr w:type="gramEnd"/>
-      <w:r>
-        <w:rPr>
-          <w:rStyle w:val="HTMLCode"/>
-          <w:rFonts w:asciiTheme="minorHAnsi" w:hAnsiTheme="minorHAnsi" w:cstheme="minorHAnsi"/>
-        </w:rPr>
-        <w:t>"Method execution completed!");</w:t>
-      </w:r>
-    </w:p>
-    <w:p>
-      <w:pPr>
-        <w:pStyle w:val="HTMLPreformatted"/>
-        <w:rPr>
-          <w:rStyle w:val="HTMLCode"/>
-          <w:rFonts w:asciiTheme="minorHAnsi" w:hAnsiTheme="minorHAnsi" w:cstheme="minorHAnsi"/>
-        </w:rPr>
-      </w:pPr>
-      <w:r>
-        <w:rPr>
-          <w:rStyle w:val="HTMLCode"/>
-          <w:rFonts w:asciiTheme="minorHAnsi" w:hAnsiTheme="minorHAnsi" w:cstheme="minorHAnsi"/>
-        </w:rPr>
-        <w:t xml:space="preserve">    }</w:t>
-      </w:r>
-    </w:p>
-    <w:p>
-      <w:pPr>
-        <w:pStyle w:val="HTMLPreformatted"/>
-        <w:rPr>
-          <w:rStyle w:val="HTMLCode"/>
-          <w:rFonts w:asciiTheme="minorHAnsi" w:hAnsiTheme="minorHAnsi" w:cstheme="minorHAnsi"/>
-        </w:rPr>
-      </w:pPr>
-      <w:r>
-        <w:rPr>
-          <w:rStyle w:val="HTMLCode"/>
-          <w:rFonts w:asciiTheme="minorHAnsi" w:hAnsiTheme="minorHAnsi" w:cstheme="minorHAnsi"/>
-        </w:rPr>
-        <w:t>}</w:t>
-      </w:r>
-    </w:p>
-    <w:p>
-      <w:pPr>
-        <w:pStyle w:val="NormalWeb"/>
-        <w:rPr>
-          <w:rFonts w:asciiTheme="minorHAnsi" w:hAnsiTheme="minorHAnsi" w:cstheme="minorHAnsi"/>
-        </w:rPr>
-      </w:pPr>
-      <w:r>
-        <w:rPr>
-          <w:rFonts w:ascii="Segoe UI Symbol" w:hAnsi="Segoe UI Symbol" w:cs="Segoe UI Symbol"/>
-        </w:rPr>
-        <w:t>💡</w:t>
-      </w:r>
-      <w:r>
-        <w:rPr>
-          <w:rFonts w:asciiTheme="minorHAnsi" w:hAnsiTheme="minorHAnsi" w:cstheme="minorHAnsi"/>
-        </w:rPr>
-        <w:t xml:space="preserve"> </w:t>
-      </w:r>
-      <w:proofErr w:type="gramStart"/>
-      <w:r>
-        <w:rPr>
-          <w:rFonts w:asciiTheme="minorHAnsi" w:hAnsiTheme="minorHAnsi" w:cstheme="minorHAnsi"/>
-        </w:rPr>
-        <w:t>This</w:t>
-      </w:r>
-      <w:proofErr w:type="gramEnd"/>
-      <w:r>
-        <w:rPr>
-          <w:rFonts w:asciiTheme="minorHAnsi" w:hAnsiTheme="minorHAnsi" w:cstheme="minorHAnsi"/>
-        </w:rPr>
-        <w:t xml:space="preserve"> logs every method execution in </w:t>
-      </w:r>
-      <w:proofErr w:type="spellStart"/>
-      <w:r>
-        <w:rPr>
-          <w:rStyle w:val="HTMLCode"/>
-          <w:rFonts w:asciiTheme="minorHAnsi" w:hAnsiTheme="minorHAnsi" w:cstheme="minorHAnsi"/>
-        </w:rPr>
-        <w:t>com.example.service</w:t>
-      </w:r>
-      <w:proofErr w:type="spellEnd"/>
-      <w:r>
-        <w:rPr>
-          <w:rFonts w:asciiTheme="minorHAnsi" w:hAnsiTheme="minorHAnsi" w:cstheme="minorHAnsi"/>
-        </w:rPr>
-        <w:t xml:space="preserve"> </w:t>
-      </w:r>
-      <w:r>
-        <w:rPr>
           <w:rStyle w:val="Strong"/>
           <w:rFonts w:asciiTheme="minorHAnsi" w:hAnsiTheme="minorHAnsi" w:cstheme="minorHAnsi"/>
         </w:rPr>
-        <w:t>without modifying the service class</w:t>
-      </w:r>
-      <w:r>
-        <w:rPr>
-          <w:rFonts w:asciiTheme="minorHAnsi" w:hAnsiTheme="minorHAnsi" w:cstheme="minorHAnsi"/>
-        </w:rPr>
-        <w:t>.</w:t>
+        <w:t xml:space="preserve"> any error occurs, the transaction rolls back automatically.</w:t>
       </w:r>
     </w:p>
     <w:p>
@@ -28177,8 +28585,19 @@
           <w:b/>
           <w:bCs/>
         </w:rPr>
-        <w:t xml:space="preserve"> Step 4: Transaction Management</w:t>
-      </w:r>
+        <w:t xml:space="preserve"> Step 5: Exception Handling in </w:t>
+      </w:r>
+      <w:proofErr w:type="gramStart"/>
+      <w:r>
+        <w:rPr>
+          <w:rStyle w:val="Strong"/>
+          <w:rFonts w:asciiTheme="minorHAnsi" w:hAnsiTheme="minorHAnsi" w:cstheme="minorHAnsi"/>
+          <w:b/>
+          <w:bCs/>
+        </w:rPr>
+        <w:t>Spring</w:t>
+      </w:r>
+      <w:proofErr w:type="gramEnd"/>
     </w:p>
     <w:p>
       <w:pPr>
@@ -28189,16 +28608,31 @@
       </w:pPr>
       <w:r>
         <w:rPr>
-          <w:rStyle w:val="HTMLCode"/>
-          <w:rFonts w:asciiTheme="minorHAnsi" w:hAnsiTheme="minorHAnsi" w:cstheme="minorHAnsi"/>
-        </w:rPr>
-        <w:t>@Transactional</w:t>
-      </w:r>
-      <w:r>
-        <w:rPr>
-          <w:rFonts w:asciiTheme="minorHAnsi" w:hAnsiTheme="minorHAnsi" w:cstheme="minorHAnsi"/>
-        </w:rPr>
-        <w:t xml:space="preserve"> ensures database operations are atomic.</w:t>
+          <w:rFonts w:asciiTheme="minorHAnsi" w:hAnsiTheme="minorHAnsi" w:cstheme="minorHAnsi"/>
+        </w:rPr>
+        <w:t xml:space="preserve">Global exception handling using </w:t>
+      </w:r>
+      <w:r>
+        <w:rPr>
+          <w:rStyle w:val="HTMLCode"/>
+          <w:rFonts w:asciiTheme="minorHAnsi" w:hAnsiTheme="minorHAnsi" w:cstheme="minorHAnsi"/>
+        </w:rPr>
+        <w:t>@</w:t>
+      </w:r>
+      <w:proofErr w:type="spellStart"/>
+      <w:r>
+        <w:rPr>
+          <w:rStyle w:val="HTMLCode"/>
+          <w:rFonts w:asciiTheme="minorHAnsi" w:hAnsiTheme="minorHAnsi" w:cstheme="minorHAnsi"/>
+        </w:rPr>
+        <w:t>ControllerAdvice</w:t>
+      </w:r>
+      <w:proofErr w:type="spellEnd"/>
+      <w:r>
+        <w:rPr>
+          <w:rFonts w:asciiTheme="minorHAnsi" w:hAnsiTheme="minorHAnsi" w:cstheme="minorHAnsi"/>
+        </w:rPr>
+        <w:t>.</w:t>
       </w:r>
     </w:p>
     <w:p>
@@ -28227,7 +28661,7 @@
           <w:b w:val="0"/>
           <w:bCs w:val="0"/>
         </w:rPr>
-        <w:t>Example: Handling Transactions</w:t>
+        <w:t>Example: Custom Exception Handling</w:t>
       </w:r>
     </w:p>
     <w:p>
@@ -28260,7 +28694,7 @@
           <w:rStyle w:val="HTMLCode"/>
           <w:rFonts w:asciiTheme="minorHAnsi" w:hAnsiTheme="minorHAnsi" w:cstheme="minorHAnsi"/>
         </w:rPr>
-        <w:t>org.springframework.stereotype.Service</w:t>
+        <w:t>org.springframework.web.bind.annotation</w:t>
       </w:r>
       <w:proofErr w:type="spellEnd"/>
       <w:r>
@@ -28268,7 +28702,7 @@
           <w:rStyle w:val="HTMLCode"/>
           <w:rFonts w:asciiTheme="minorHAnsi" w:hAnsiTheme="minorHAnsi" w:cstheme="minorHAnsi"/>
         </w:rPr>
-        <w:t>;</w:t>
+        <w:t>.*;</w:t>
       </w:r>
     </w:p>
     <w:p>
@@ -28279,13 +28713,47 @@
           <w:rFonts w:asciiTheme="minorHAnsi" w:hAnsiTheme="minorHAnsi" w:cstheme="minorHAnsi"/>
         </w:rPr>
       </w:pPr>
+    </w:p>
+    <w:p>
+      <w:pPr>
+        <w:pStyle w:val="HTMLPreformatted"/>
+        <w:rPr>
+          <w:rStyle w:val="HTMLCode"/>
+          <w:rFonts w:asciiTheme="minorHAnsi" w:hAnsiTheme="minorHAnsi" w:cstheme="minorHAnsi"/>
+        </w:rPr>
+      </w:pPr>
+      <w:r>
+        <w:rPr>
+          <w:rStyle w:val="HTMLCode"/>
+          <w:rFonts w:asciiTheme="minorHAnsi" w:hAnsiTheme="minorHAnsi" w:cstheme="minorHAnsi"/>
+        </w:rPr>
+        <w:t>@</w:t>
+      </w:r>
+      <w:proofErr w:type="spellStart"/>
+      <w:r>
+        <w:rPr>
+          <w:rStyle w:val="HTMLCode"/>
+          <w:rFonts w:asciiTheme="minorHAnsi" w:hAnsiTheme="minorHAnsi" w:cstheme="minorHAnsi"/>
+        </w:rPr>
+        <w:t>RestControllerAdvice</w:t>
+      </w:r>
+      <w:proofErr w:type="spellEnd"/>
+    </w:p>
+    <w:p>
+      <w:pPr>
+        <w:pStyle w:val="HTMLPreformatted"/>
+        <w:rPr>
+          <w:rStyle w:val="HTMLCode"/>
+          <w:rFonts w:asciiTheme="minorHAnsi" w:hAnsiTheme="minorHAnsi" w:cstheme="minorHAnsi"/>
+        </w:rPr>
+      </w:pPr>
       <w:proofErr w:type="gramStart"/>
       <w:r>
         <w:rPr>
           <w:rStyle w:val="HTMLCode"/>
           <w:rFonts w:asciiTheme="minorHAnsi" w:hAnsiTheme="minorHAnsi" w:cstheme="minorHAnsi"/>
         </w:rPr>
-        <w:t>import</w:t>
+        <w:t>public</w:t>
       </w:r>
       <w:proofErr w:type="gramEnd"/>
       <w:r>
@@ -28293,359 +28761,280 @@
           <w:rStyle w:val="HTMLCode"/>
           <w:rFonts w:asciiTheme="minorHAnsi" w:hAnsiTheme="minorHAnsi" w:cstheme="minorHAnsi"/>
         </w:rPr>
+        <w:t xml:space="preserve"> class </w:t>
+      </w:r>
+      <w:proofErr w:type="spellStart"/>
+      <w:r>
+        <w:rPr>
+          <w:rStyle w:val="HTMLCode"/>
+          <w:rFonts w:asciiTheme="minorHAnsi" w:hAnsiTheme="minorHAnsi" w:cstheme="minorHAnsi"/>
+        </w:rPr>
+        <w:t>GlobalExceptionHandler</w:t>
+      </w:r>
+      <w:proofErr w:type="spellEnd"/>
+      <w:r>
+        <w:rPr>
+          <w:rStyle w:val="HTMLCode"/>
+          <w:rFonts w:asciiTheme="minorHAnsi" w:hAnsiTheme="minorHAnsi" w:cstheme="minorHAnsi"/>
+        </w:rPr>
+        <w:t xml:space="preserve"> {</w:t>
+      </w:r>
+    </w:p>
+    <w:p>
+      <w:pPr>
+        <w:pStyle w:val="HTMLPreformatted"/>
+        <w:rPr>
+          <w:rStyle w:val="HTMLCode"/>
+          <w:rFonts w:asciiTheme="minorHAnsi" w:hAnsiTheme="minorHAnsi" w:cstheme="minorHAnsi"/>
+        </w:rPr>
+      </w:pPr>
+    </w:p>
+    <w:p>
+      <w:pPr>
+        <w:pStyle w:val="HTMLPreformatted"/>
+        <w:rPr>
+          <w:rStyle w:val="HTMLCode"/>
+          <w:rFonts w:asciiTheme="minorHAnsi" w:hAnsiTheme="minorHAnsi" w:cstheme="minorHAnsi"/>
+        </w:rPr>
+      </w:pPr>
+      <w:r>
+        <w:rPr>
+          <w:rStyle w:val="HTMLCode"/>
+          <w:rFonts w:asciiTheme="minorHAnsi" w:hAnsiTheme="minorHAnsi" w:cstheme="minorHAnsi"/>
+        </w:rPr>
+        <w:t xml:space="preserve">    </w:t>
+      </w:r>
+      <w:proofErr w:type="gramStart"/>
+      <w:r>
+        <w:rPr>
+          <w:rStyle w:val="HTMLCode"/>
+          <w:rFonts w:asciiTheme="minorHAnsi" w:hAnsiTheme="minorHAnsi" w:cstheme="minorHAnsi"/>
+        </w:rPr>
+        <w:t>@</w:t>
+      </w:r>
+      <w:proofErr w:type="spellStart"/>
+      <w:r>
+        <w:rPr>
+          <w:rStyle w:val="HTMLCode"/>
+          <w:rFonts w:asciiTheme="minorHAnsi" w:hAnsiTheme="minorHAnsi" w:cstheme="minorHAnsi"/>
+        </w:rPr>
+        <w:t>ExceptionHandler</w:t>
+      </w:r>
+      <w:proofErr w:type="spellEnd"/>
+      <w:r>
+        <w:rPr>
+          <w:rStyle w:val="HTMLCode"/>
+          <w:rFonts w:asciiTheme="minorHAnsi" w:hAnsiTheme="minorHAnsi" w:cstheme="minorHAnsi"/>
+        </w:rPr>
+        <w:t>(</w:t>
+      </w:r>
+      <w:proofErr w:type="spellStart"/>
+      <w:proofErr w:type="gramEnd"/>
+      <w:r>
+        <w:rPr>
+          <w:rStyle w:val="HTMLCode"/>
+          <w:rFonts w:asciiTheme="minorHAnsi" w:hAnsiTheme="minorHAnsi" w:cstheme="minorHAnsi"/>
+        </w:rPr>
+        <w:t>RuntimeException.class</w:t>
+      </w:r>
+      <w:proofErr w:type="spellEnd"/>
+      <w:r>
+        <w:rPr>
+          <w:rStyle w:val="HTMLCode"/>
+          <w:rFonts w:asciiTheme="minorHAnsi" w:hAnsiTheme="minorHAnsi" w:cstheme="minorHAnsi"/>
+        </w:rPr>
+        <w:t>)</w:t>
+      </w:r>
+    </w:p>
+    <w:p>
+      <w:pPr>
+        <w:pStyle w:val="HTMLPreformatted"/>
+        <w:rPr>
+          <w:rStyle w:val="HTMLCode"/>
+          <w:rFonts w:asciiTheme="minorHAnsi" w:hAnsiTheme="minorHAnsi" w:cstheme="minorHAnsi"/>
+        </w:rPr>
+      </w:pPr>
+      <w:r>
+        <w:rPr>
+          <w:rStyle w:val="HTMLCode"/>
+          <w:rFonts w:asciiTheme="minorHAnsi" w:hAnsiTheme="minorHAnsi" w:cstheme="minorHAnsi"/>
+        </w:rPr>
+        <w:t xml:space="preserve">    </w:t>
+      </w:r>
+      <w:proofErr w:type="gramStart"/>
+      <w:r>
+        <w:rPr>
+          <w:rStyle w:val="HTMLCode"/>
+          <w:rFonts w:asciiTheme="minorHAnsi" w:hAnsiTheme="minorHAnsi" w:cstheme="minorHAnsi"/>
+        </w:rPr>
+        <w:t>public</w:t>
+      </w:r>
+      <w:proofErr w:type="gramEnd"/>
+      <w:r>
+        <w:rPr>
+          <w:rStyle w:val="HTMLCode"/>
+          <w:rFonts w:asciiTheme="minorHAnsi" w:hAnsiTheme="minorHAnsi" w:cstheme="minorHAnsi"/>
+        </w:rPr>
+        <w:t xml:space="preserve"> String </w:t>
+      </w:r>
+      <w:proofErr w:type="spellStart"/>
+      <w:r>
+        <w:rPr>
+          <w:rStyle w:val="HTMLCode"/>
+          <w:rFonts w:asciiTheme="minorHAnsi" w:hAnsiTheme="minorHAnsi" w:cstheme="minorHAnsi"/>
+        </w:rPr>
+        <w:t>handleRuntimeException</w:t>
+      </w:r>
+      <w:proofErr w:type="spellEnd"/>
+      <w:r>
+        <w:rPr>
+          <w:rStyle w:val="HTMLCode"/>
+          <w:rFonts w:asciiTheme="minorHAnsi" w:hAnsiTheme="minorHAnsi" w:cstheme="minorHAnsi"/>
+        </w:rPr>
+        <w:t>(</w:t>
+      </w:r>
+      <w:proofErr w:type="spellStart"/>
+      <w:r>
+        <w:rPr>
+          <w:rStyle w:val="HTMLCode"/>
+          <w:rFonts w:asciiTheme="minorHAnsi" w:hAnsiTheme="minorHAnsi" w:cstheme="minorHAnsi"/>
+        </w:rPr>
+        <w:t>RuntimeException</w:t>
+      </w:r>
+      <w:proofErr w:type="spellEnd"/>
+      <w:r>
+        <w:rPr>
+          <w:rStyle w:val="HTMLCode"/>
+          <w:rFonts w:asciiTheme="minorHAnsi" w:hAnsiTheme="minorHAnsi" w:cstheme="minorHAnsi"/>
+        </w:rPr>
+        <w:t xml:space="preserve"> ex) {</w:t>
+      </w:r>
+    </w:p>
+    <w:p>
+      <w:pPr>
+        <w:pStyle w:val="HTMLPreformatted"/>
+        <w:rPr>
+          <w:rStyle w:val="HTMLCode"/>
+          <w:rFonts w:asciiTheme="minorHAnsi" w:hAnsiTheme="minorHAnsi" w:cstheme="minorHAnsi"/>
+        </w:rPr>
+      </w:pPr>
+      <w:r>
+        <w:rPr>
+          <w:rStyle w:val="HTMLCode"/>
+          <w:rFonts w:asciiTheme="minorHAnsi" w:hAnsiTheme="minorHAnsi" w:cstheme="minorHAnsi"/>
+        </w:rPr>
+        <w:t xml:space="preserve">        </w:t>
+      </w:r>
+      <w:proofErr w:type="gramStart"/>
+      <w:r>
+        <w:rPr>
+          <w:rStyle w:val="HTMLCode"/>
+          <w:rFonts w:asciiTheme="minorHAnsi" w:hAnsiTheme="minorHAnsi" w:cstheme="minorHAnsi"/>
+        </w:rPr>
+        <w:t>return</w:t>
+      </w:r>
+      <w:proofErr w:type="gramEnd"/>
+      <w:r>
+        <w:rPr>
+          <w:rStyle w:val="HTMLCode"/>
+          <w:rFonts w:asciiTheme="minorHAnsi" w:hAnsiTheme="minorHAnsi" w:cstheme="minorHAnsi"/>
+        </w:rPr>
+        <w:t xml:space="preserve"> "Error: " + </w:t>
+      </w:r>
+      <w:proofErr w:type="spellStart"/>
+      <w:r>
+        <w:rPr>
+          <w:rStyle w:val="HTMLCode"/>
+          <w:rFonts w:asciiTheme="minorHAnsi" w:hAnsiTheme="minorHAnsi" w:cstheme="minorHAnsi"/>
+        </w:rPr>
+        <w:t>ex.getMessage</w:t>
+      </w:r>
+      <w:proofErr w:type="spellEnd"/>
+      <w:r>
+        <w:rPr>
+          <w:rStyle w:val="HTMLCode"/>
+          <w:rFonts w:asciiTheme="minorHAnsi" w:hAnsiTheme="minorHAnsi" w:cstheme="minorHAnsi"/>
+        </w:rPr>
+        <w:t>();</w:t>
+      </w:r>
+    </w:p>
+    <w:p>
+      <w:pPr>
+        <w:pStyle w:val="HTMLPreformatted"/>
+        <w:rPr>
+          <w:rStyle w:val="HTMLCode"/>
+          <w:rFonts w:asciiTheme="minorHAnsi" w:hAnsiTheme="minorHAnsi" w:cstheme="minorHAnsi"/>
+        </w:rPr>
+      </w:pPr>
+      <w:r>
+        <w:rPr>
+          <w:rStyle w:val="HTMLCode"/>
+          <w:rFonts w:asciiTheme="minorHAnsi" w:hAnsiTheme="minorHAnsi" w:cstheme="minorHAnsi"/>
+        </w:rPr>
+        <w:t xml:space="preserve">    }</w:t>
+      </w:r>
+    </w:p>
+    <w:p>
+      <w:pPr>
+        <w:pStyle w:val="HTMLPreformatted"/>
+        <w:rPr>
+          <w:rStyle w:val="HTMLCode"/>
+          <w:rFonts w:asciiTheme="minorHAnsi" w:hAnsiTheme="minorHAnsi" w:cstheme="minorHAnsi"/>
+        </w:rPr>
+      </w:pPr>
+      <w:r>
+        <w:rPr>
+          <w:rStyle w:val="HTMLCode"/>
+          <w:rFonts w:asciiTheme="minorHAnsi" w:hAnsiTheme="minorHAnsi" w:cstheme="minorHAnsi"/>
+        </w:rPr>
+        <w:t>}</w:t>
+      </w:r>
+    </w:p>
+    <w:p>
+      <w:pPr>
+        <w:pStyle w:val="NormalWeb"/>
+        <w:rPr>
+          <w:rFonts w:asciiTheme="minorHAnsi" w:hAnsiTheme="minorHAnsi" w:cstheme="minorHAnsi"/>
+        </w:rPr>
+      </w:pPr>
+      <w:r>
+        <w:rPr>
+          <w:rFonts w:ascii="Segoe UI Symbol" w:hAnsi="Segoe UI Symbol" w:cs="Segoe UI Symbol"/>
+        </w:rPr>
+        <w:t>💡</w:t>
+      </w:r>
+      <w:r>
+        <w:rPr>
+          <w:rFonts w:asciiTheme="minorHAnsi" w:hAnsiTheme="minorHAnsi" w:cstheme="minorHAnsi"/>
+        </w:rPr>
         <w:t xml:space="preserve"> </w:t>
       </w:r>
-      <w:proofErr w:type="spellStart"/>
-      <w:r>
-        <w:rPr>
-          <w:rStyle w:val="HTMLCode"/>
-          <w:rFonts w:asciiTheme="minorHAnsi" w:hAnsiTheme="minorHAnsi" w:cstheme="minorHAnsi"/>
-        </w:rPr>
-        <w:t>org.springframework.transaction.annotation.Transactional</w:t>
-      </w:r>
-      <w:proofErr w:type="spellEnd"/>
-      <w:r>
-        <w:rPr>
-          <w:rStyle w:val="HTMLCode"/>
-          <w:rFonts w:asciiTheme="minorHAnsi" w:hAnsiTheme="minorHAnsi" w:cstheme="minorHAnsi"/>
-        </w:rPr>
-        <w:t>;</w:t>
-      </w:r>
-    </w:p>
-    <w:p>
-      <w:pPr>
-        <w:pStyle w:val="HTMLPreformatted"/>
-        <w:rPr>
-          <w:rStyle w:val="HTMLCode"/>
-          <w:rFonts w:asciiTheme="minorHAnsi" w:hAnsiTheme="minorHAnsi" w:cstheme="minorHAnsi"/>
-        </w:rPr>
-      </w:pPr>
-    </w:p>
-    <w:p>
-      <w:pPr>
-        <w:pStyle w:val="HTMLPreformatted"/>
-        <w:rPr>
-          <w:rStyle w:val="HTMLCode"/>
-          <w:rFonts w:asciiTheme="minorHAnsi" w:hAnsiTheme="minorHAnsi" w:cstheme="minorHAnsi"/>
-        </w:rPr>
-      </w:pPr>
-      <w:r>
-        <w:rPr>
-          <w:rStyle w:val="HTMLCode"/>
-          <w:rFonts w:asciiTheme="minorHAnsi" w:hAnsiTheme="minorHAnsi" w:cstheme="minorHAnsi"/>
-        </w:rPr>
-        <w:t>@Service</w:t>
-      </w:r>
-    </w:p>
-    <w:p>
-      <w:pPr>
-        <w:pStyle w:val="HTMLPreformatted"/>
-        <w:rPr>
-          <w:rStyle w:val="HTMLCode"/>
-          <w:rFonts w:asciiTheme="minorHAnsi" w:hAnsiTheme="minorHAnsi" w:cstheme="minorHAnsi"/>
-        </w:rPr>
-      </w:pPr>
       <w:proofErr w:type="gramStart"/>
       <w:r>
         <w:rPr>
-          <w:rStyle w:val="HTMLCode"/>
-          <w:rFonts w:asciiTheme="minorHAnsi" w:hAnsiTheme="minorHAnsi" w:cstheme="minorHAnsi"/>
-        </w:rPr>
-        <w:t>public</w:t>
+          <w:rFonts w:asciiTheme="minorHAnsi" w:hAnsiTheme="minorHAnsi" w:cstheme="minorHAnsi"/>
+        </w:rPr>
+        <w:t>This</w:t>
       </w:r>
       <w:proofErr w:type="gramEnd"/>
       <w:r>
         <w:rPr>
-          <w:rStyle w:val="HTMLCode"/>
-          <w:rFonts w:asciiTheme="minorHAnsi" w:hAnsiTheme="minorHAnsi" w:cstheme="minorHAnsi"/>
-        </w:rPr>
-        <w:t xml:space="preserve"> class </w:t>
-      </w:r>
-      <w:proofErr w:type="spellStart"/>
-      <w:r>
-        <w:rPr>
-          <w:rStyle w:val="HTMLCode"/>
-          <w:rFonts w:asciiTheme="minorHAnsi" w:hAnsiTheme="minorHAnsi" w:cstheme="minorHAnsi"/>
-        </w:rPr>
-        <w:t>BankService</w:t>
-      </w:r>
-      <w:proofErr w:type="spellEnd"/>
-      <w:r>
-        <w:rPr>
-          <w:rStyle w:val="HTMLCode"/>
-          <w:rFonts w:asciiTheme="minorHAnsi" w:hAnsiTheme="minorHAnsi" w:cstheme="minorHAnsi"/>
-        </w:rPr>
-        <w:t xml:space="preserve"> {</w:t>
-      </w:r>
-    </w:p>
-    <w:p>
-      <w:pPr>
-        <w:pStyle w:val="HTMLPreformatted"/>
-        <w:rPr>
-          <w:rStyle w:val="HTMLCode"/>
-          <w:rFonts w:asciiTheme="minorHAnsi" w:hAnsiTheme="minorHAnsi" w:cstheme="minorHAnsi"/>
-        </w:rPr>
-      </w:pPr>
-      <w:r>
-        <w:rPr>
-          <w:rStyle w:val="HTMLCode"/>
-          <w:rFonts w:asciiTheme="minorHAnsi" w:hAnsiTheme="minorHAnsi" w:cstheme="minorHAnsi"/>
-        </w:rPr>
-        <w:t xml:space="preserve">    </w:t>
-      </w:r>
-    </w:p>
-    <w:p>
-      <w:pPr>
-        <w:pStyle w:val="HTMLPreformatted"/>
-        <w:rPr>
-          <w:rStyle w:val="HTMLCode"/>
-          <w:rFonts w:asciiTheme="minorHAnsi" w:hAnsiTheme="minorHAnsi" w:cstheme="minorHAnsi"/>
-        </w:rPr>
-      </w:pPr>
-      <w:r>
-        <w:rPr>
-          <w:rStyle w:val="HTMLCode"/>
-          <w:rFonts w:asciiTheme="minorHAnsi" w:hAnsiTheme="minorHAnsi" w:cstheme="minorHAnsi"/>
-        </w:rPr>
-        <w:t xml:space="preserve">    @Transactional</w:t>
-      </w:r>
-    </w:p>
-    <w:p>
-      <w:pPr>
-        <w:pStyle w:val="HTMLPreformatted"/>
-        <w:rPr>
-          <w:rStyle w:val="HTMLCode"/>
-          <w:rFonts w:asciiTheme="minorHAnsi" w:hAnsiTheme="minorHAnsi" w:cstheme="minorHAnsi"/>
-        </w:rPr>
-      </w:pPr>
-      <w:r>
-        <w:rPr>
-          <w:rStyle w:val="HTMLCode"/>
-          <w:rFonts w:asciiTheme="minorHAnsi" w:hAnsiTheme="minorHAnsi" w:cstheme="minorHAnsi"/>
-        </w:rPr>
-        <w:t xml:space="preserve">    </w:t>
-      </w:r>
-      <w:proofErr w:type="gramStart"/>
-      <w:r>
-        <w:rPr>
-          <w:rStyle w:val="HTMLCode"/>
-          <w:rFonts w:asciiTheme="minorHAnsi" w:hAnsiTheme="minorHAnsi" w:cstheme="minorHAnsi"/>
-        </w:rPr>
-        <w:t>public</w:t>
-      </w:r>
-      <w:proofErr w:type="gramEnd"/>
-      <w:r>
-        <w:rPr>
-          <w:rStyle w:val="HTMLCode"/>
-          <w:rFonts w:asciiTheme="minorHAnsi" w:hAnsiTheme="minorHAnsi" w:cstheme="minorHAnsi"/>
-        </w:rPr>
-        <w:t xml:space="preserve"> void </w:t>
-      </w:r>
-      <w:proofErr w:type="spellStart"/>
-      <w:r>
-        <w:rPr>
-          <w:rStyle w:val="HTMLCode"/>
-          <w:rFonts w:asciiTheme="minorHAnsi" w:hAnsiTheme="minorHAnsi" w:cstheme="minorHAnsi"/>
-        </w:rPr>
-        <w:t>transferMoney</w:t>
-      </w:r>
-      <w:proofErr w:type="spellEnd"/>
-      <w:r>
-        <w:rPr>
-          <w:rStyle w:val="HTMLCode"/>
-          <w:rFonts w:asciiTheme="minorHAnsi" w:hAnsiTheme="minorHAnsi" w:cstheme="minorHAnsi"/>
-        </w:rPr>
-        <w:t xml:space="preserve">(String </w:t>
-      </w:r>
-      <w:proofErr w:type="spellStart"/>
-      <w:r>
-        <w:rPr>
-          <w:rStyle w:val="HTMLCode"/>
-          <w:rFonts w:asciiTheme="minorHAnsi" w:hAnsiTheme="minorHAnsi" w:cstheme="minorHAnsi"/>
-        </w:rPr>
-        <w:t>fromAccount</w:t>
-      </w:r>
-      <w:proofErr w:type="spellEnd"/>
-      <w:r>
-        <w:rPr>
-          <w:rStyle w:val="HTMLCode"/>
-          <w:rFonts w:asciiTheme="minorHAnsi" w:hAnsiTheme="minorHAnsi" w:cstheme="minorHAnsi"/>
-        </w:rPr>
-        <w:t xml:space="preserve">, String </w:t>
-      </w:r>
-      <w:proofErr w:type="spellStart"/>
-      <w:r>
-        <w:rPr>
-          <w:rStyle w:val="HTMLCode"/>
-          <w:rFonts w:asciiTheme="minorHAnsi" w:hAnsiTheme="minorHAnsi" w:cstheme="minorHAnsi"/>
-        </w:rPr>
-        <w:t>toAccount</w:t>
-      </w:r>
-      <w:proofErr w:type="spellEnd"/>
-      <w:r>
-        <w:rPr>
-          <w:rStyle w:val="HTMLCode"/>
-          <w:rFonts w:asciiTheme="minorHAnsi" w:hAnsiTheme="minorHAnsi" w:cstheme="minorHAnsi"/>
-        </w:rPr>
-        <w:t>, double amount) {</w:t>
-      </w:r>
-    </w:p>
-    <w:p>
-      <w:pPr>
-        <w:pStyle w:val="HTMLPreformatted"/>
-        <w:rPr>
-          <w:rStyle w:val="HTMLCode"/>
-          <w:rFonts w:asciiTheme="minorHAnsi" w:hAnsiTheme="minorHAnsi" w:cstheme="minorHAnsi"/>
-        </w:rPr>
-      </w:pPr>
-      <w:r>
-        <w:rPr>
-          <w:rStyle w:val="HTMLCode"/>
-          <w:rFonts w:asciiTheme="minorHAnsi" w:hAnsiTheme="minorHAnsi" w:cstheme="minorHAnsi"/>
-        </w:rPr>
-        <w:t xml:space="preserve">        // </w:t>
-      </w:r>
-      <w:proofErr w:type="gramStart"/>
-      <w:r>
-        <w:rPr>
-          <w:rStyle w:val="HTMLCode"/>
-          <w:rFonts w:asciiTheme="minorHAnsi" w:hAnsiTheme="minorHAnsi" w:cstheme="minorHAnsi"/>
-        </w:rPr>
-        <w:t>Deduct</w:t>
-      </w:r>
-      <w:proofErr w:type="gramEnd"/>
-      <w:r>
-        <w:rPr>
-          <w:rStyle w:val="HTMLCode"/>
-          <w:rFonts w:asciiTheme="minorHAnsi" w:hAnsiTheme="minorHAnsi" w:cstheme="minorHAnsi"/>
-        </w:rPr>
-        <w:t xml:space="preserve"> money from sender</w:t>
-      </w:r>
-    </w:p>
-    <w:p>
-      <w:pPr>
-        <w:pStyle w:val="HTMLPreformatted"/>
-        <w:rPr>
-          <w:rStyle w:val="HTMLCode"/>
-          <w:rFonts w:asciiTheme="minorHAnsi" w:hAnsiTheme="minorHAnsi" w:cstheme="minorHAnsi"/>
-        </w:rPr>
-      </w:pPr>
-      <w:r>
-        <w:rPr>
-          <w:rStyle w:val="HTMLCode"/>
-          <w:rFonts w:asciiTheme="minorHAnsi" w:hAnsiTheme="minorHAnsi" w:cstheme="minorHAnsi"/>
-        </w:rPr>
-        <w:t xml:space="preserve">        // </w:t>
-      </w:r>
-      <w:proofErr w:type="gramStart"/>
-      <w:r>
-        <w:rPr>
-          <w:rStyle w:val="HTMLCode"/>
-          <w:rFonts w:asciiTheme="minorHAnsi" w:hAnsiTheme="minorHAnsi" w:cstheme="minorHAnsi"/>
-        </w:rPr>
-        <w:t>Add</w:t>
-      </w:r>
-      <w:proofErr w:type="gramEnd"/>
-      <w:r>
-        <w:rPr>
-          <w:rStyle w:val="HTMLCode"/>
-          <w:rFonts w:asciiTheme="minorHAnsi" w:hAnsiTheme="minorHAnsi" w:cstheme="minorHAnsi"/>
-        </w:rPr>
-        <w:t xml:space="preserve"> money to receiver</w:t>
-      </w:r>
-    </w:p>
-    <w:p>
-      <w:pPr>
-        <w:pStyle w:val="HTMLPreformatted"/>
-        <w:rPr>
-          <w:rStyle w:val="HTMLCode"/>
-          <w:rFonts w:asciiTheme="minorHAnsi" w:hAnsiTheme="minorHAnsi" w:cstheme="minorHAnsi"/>
-        </w:rPr>
-      </w:pPr>
-      <w:r>
-        <w:rPr>
-          <w:rStyle w:val="HTMLCode"/>
-          <w:rFonts w:asciiTheme="minorHAnsi" w:hAnsiTheme="minorHAnsi" w:cstheme="minorHAnsi"/>
-        </w:rPr>
-        <w:t xml:space="preserve">        // If error occurs, rollback transaction</w:t>
-      </w:r>
-    </w:p>
-    <w:p>
-      <w:pPr>
-        <w:pStyle w:val="HTMLPreformatted"/>
-        <w:rPr>
-          <w:rStyle w:val="HTMLCode"/>
-          <w:rFonts w:asciiTheme="minorHAnsi" w:hAnsiTheme="minorHAnsi" w:cstheme="minorHAnsi"/>
-        </w:rPr>
-      </w:pPr>
-      <w:r>
-        <w:rPr>
-          <w:rStyle w:val="HTMLCode"/>
-          <w:rFonts w:asciiTheme="minorHAnsi" w:hAnsiTheme="minorHAnsi" w:cstheme="minorHAnsi"/>
-        </w:rPr>
-        <w:t xml:space="preserve">    }</w:t>
-      </w:r>
-    </w:p>
-    <w:p>
-      <w:pPr>
-        <w:pStyle w:val="HTMLPreformatted"/>
-        <w:rPr>
-          <w:rStyle w:val="HTMLCode"/>
-          <w:rFonts w:asciiTheme="minorHAnsi" w:hAnsiTheme="minorHAnsi" w:cstheme="minorHAnsi"/>
-        </w:rPr>
-      </w:pPr>
-      <w:r>
-        <w:rPr>
-          <w:rStyle w:val="HTMLCode"/>
-          <w:rFonts w:asciiTheme="minorHAnsi" w:hAnsiTheme="minorHAnsi" w:cstheme="minorHAnsi"/>
-        </w:rPr>
-        <w:t>}</w:t>
-      </w:r>
-    </w:p>
-    <w:p>
-      <w:pPr>
-        <w:pStyle w:val="NormalWeb"/>
-        <w:rPr>
-          <w:rFonts w:asciiTheme="minorHAnsi" w:hAnsiTheme="minorHAnsi" w:cstheme="minorHAnsi"/>
-        </w:rPr>
-      </w:pPr>
-      <w:r>
-        <w:rPr>
-          <w:rFonts w:ascii="Segoe UI Symbol" w:hAnsi="Segoe UI Symbol" w:cs="Segoe UI Symbol"/>
-        </w:rPr>
-        <w:t>💡</w:t>
-      </w:r>
-      <w:r>
-        <w:rPr>
-          <w:rFonts w:asciiTheme="minorHAnsi" w:hAnsiTheme="minorHAnsi" w:cstheme="minorHAnsi"/>
-        </w:rPr>
-        <w:t xml:space="preserve"> </w:t>
-      </w:r>
-      <w:proofErr w:type="gramStart"/>
-      <w:r>
-        <w:rPr>
-          <w:rStyle w:val="Strong"/>
-          <w:rFonts w:asciiTheme="minorHAnsi" w:hAnsiTheme="minorHAnsi" w:cstheme="minorHAnsi"/>
-        </w:rPr>
-        <w:t>If</w:t>
-      </w:r>
-      <w:proofErr w:type="gramEnd"/>
-      <w:r>
-        <w:rPr>
-          <w:rStyle w:val="Strong"/>
-          <w:rFonts w:asciiTheme="minorHAnsi" w:hAnsiTheme="minorHAnsi" w:cstheme="minorHAnsi"/>
-        </w:rPr>
-        <w:t xml:space="preserve"> any error occurs, the transaction rolls back automatically.</w:t>
-      </w:r>
-    </w:p>
-    <w:p>
-      <w:pPr>
-        <w:pStyle w:val="Heading3"/>
-        <w:rPr>
-          <w:rStyle w:val="Strong"/>
-          <w:rFonts w:asciiTheme="minorHAnsi" w:hAnsiTheme="minorHAnsi" w:cstheme="minorHAnsi"/>
+          <w:rFonts w:asciiTheme="minorHAnsi" w:hAnsiTheme="minorHAnsi" w:cstheme="minorHAnsi"/>
+        </w:rPr>
+        <w:t xml:space="preserve"> ensures all runtime exceptions return a friendly error message.</w:t>
+      </w:r>
+    </w:p>
+    <w:p>
+      <w:pPr>
+        <w:spacing w:before="100" w:beforeAutospacing="1" w:after="100" w:afterAutospacing="1" w:line="240" w:lineRule="auto"/>
+        <w:outlineLvl w:val="2"/>
+        <w:rPr>
+          <w:rFonts w:eastAsia="Times New Roman" w:cstheme="minorHAnsi"/>
           <w:b/>
           <w:bCs/>
+          <w:sz w:val="27"/>
+          <w:szCs w:val="27"/>
+          <w:lang w:eastAsia="en-IN"/>
         </w:rPr>
         <w:sectPr>
           <w:pgSz w:w="11906" w:h="16838"/>
@@ -28657,469 +29046,6 @@
     </w:p>
     <w:p>
       <w:pPr>
-        <w:pStyle w:val="Heading3"/>
-        <w:rPr>
-          <w:rFonts w:asciiTheme="minorHAnsi" w:hAnsiTheme="minorHAnsi" w:cstheme="minorHAnsi"/>
-        </w:rPr>
-      </w:pPr>
-      <w:r>
-        <w:rPr>
-          <w:rStyle w:val="Strong"/>
-          <w:rFonts w:ascii="Segoe UI Symbol" w:hAnsi="Segoe UI Symbol" w:cs="Segoe UI Symbol"/>
-          <w:b/>
-          <w:bCs/>
-        </w:rPr>
-        <w:lastRenderedPageBreak/>
-        <w:t>🔹</w:t>
-      </w:r>
-      <w:r>
-        <w:rPr>
-          <w:rStyle w:val="Strong"/>
-          <w:rFonts w:asciiTheme="minorHAnsi" w:hAnsiTheme="minorHAnsi" w:cstheme="minorHAnsi"/>
-          <w:b/>
-          <w:bCs/>
-        </w:rPr>
-        <w:t xml:space="preserve"> Step 5: Exception Handling in </w:t>
-      </w:r>
-      <w:proofErr w:type="gramStart"/>
-      <w:r>
-        <w:rPr>
-          <w:rStyle w:val="Strong"/>
-          <w:rFonts w:asciiTheme="minorHAnsi" w:hAnsiTheme="minorHAnsi" w:cstheme="minorHAnsi"/>
-          <w:b/>
-          <w:bCs/>
-        </w:rPr>
-        <w:t>Spring</w:t>
-      </w:r>
-      <w:proofErr w:type="gramEnd"/>
-    </w:p>
-    <w:p>
-      <w:pPr>
-        <w:pStyle w:val="NormalWeb"/>
-        <w:rPr>
-          <w:rFonts w:asciiTheme="minorHAnsi" w:hAnsiTheme="minorHAnsi" w:cstheme="minorHAnsi"/>
-        </w:rPr>
-      </w:pPr>
-      <w:r>
-        <w:rPr>
-          <w:rFonts w:asciiTheme="minorHAnsi" w:hAnsiTheme="minorHAnsi" w:cstheme="minorHAnsi"/>
-        </w:rPr>
-        <w:t xml:space="preserve">Global exception handling using </w:t>
-      </w:r>
-      <w:r>
-        <w:rPr>
-          <w:rStyle w:val="HTMLCode"/>
-          <w:rFonts w:asciiTheme="minorHAnsi" w:hAnsiTheme="minorHAnsi" w:cstheme="minorHAnsi"/>
-        </w:rPr>
-        <w:t>@</w:t>
-      </w:r>
-      <w:proofErr w:type="spellStart"/>
-      <w:r>
-        <w:rPr>
-          <w:rStyle w:val="HTMLCode"/>
-          <w:rFonts w:asciiTheme="minorHAnsi" w:hAnsiTheme="minorHAnsi" w:cstheme="minorHAnsi"/>
-        </w:rPr>
-        <w:t>ControllerAdvice</w:t>
-      </w:r>
-      <w:proofErr w:type="spellEnd"/>
-      <w:r>
-        <w:rPr>
-          <w:rFonts w:asciiTheme="minorHAnsi" w:hAnsiTheme="minorHAnsi" w:cstheme="minorHAnsi"/>
-        </w:rPr>
-        <w:t>.</w:t>
-      </w:r>
-    </w:p>
-    <w:p>
-      <w:pPr>
-        <w:pStyle w:val="Heading4"/>
-        <w:rPr>
-          <w:rFonts w:asciiTheme="minorHAnsi" w:hAnsiTheme="minorHAnsi" w:cstheme="minorHAnsi"/>
-        </w:rPr>
-      </w:pPr>
-      <w:r>
-        <w:rPr>
-          <w:rFonts w:ascii="Segoe UI Symbol" w:hAnsi="Segoe UI Symbol" w:cs="Segoe UI Symbol"/>
-        </w:rPr>
-        <w:t>✅</w:t>
-      </w:r>
-      <w:r>
-        <w:rPr>
-          <w:rFonts w:asciiTheme="minorHAnsi" w:hAnsiTheme="minorHAnsi" w:cstheme="minorHAnsi"/>
-        </w:rPr>
-        <w:t xml:space="preserve"> </w:t>
-      </w:r>
-      <w:r>
-        <w:rPr>
-          <w:rStyle w:val="Strong"/>
-          <w:rFonts w:asciiTheme="minorHAnsi" w:hAnsiTheme="minorHAnsi" w:cstheme="minorHAnsi"/>
-          <w:b w:val="0"/>
-          <w:bCs w:val="0"/>
-        </w:rPr>
-        <w:t>Example: Custom Exception Handling</w:t>
-      </w:r>
-    </w:p>
-    <w:p>
-      <w:pPr>
-        <w:pStyle w:val="HTMLPreformatted"/>
-        <w:rPr>
-          <w:rStyle w:val="HTMLCode"/>
-          <w:rFonts w:asciiTheme="minorHAnsi" w:hAnsiTheme="minorHAnsi" w:cstheme="minorHAnsi"/>
-        </w:rPr>
-      </w:pPr>
-      <w:proofErr w:type="gramStart"/>
-      <w:r>
-        <w:rPr>
-          <w:rStyle w:val="HTMLCode"/>
-          <w:rFonts w:asciiTheme="minorHAnsi" w:hAnsiTheme="minorHAnsi" w:cstheme="minorHAnsi"/>
-        </w:rPr>
-        <w:t>import</w:t>
-      </w:r>
-      <w:proofErr w:type="gramEnd"/>
-      <w:r>
-        <w:rPr>
-          <w:rStyle w:val="HTMLCode"/>
-          <w:rFonts w:asciiTheme="minorHAnsi" w:hAnsiTheme="minorHAnsi" w:cstheme="minorHAnsi"/>
-        </w:rPr>
-        <w:t xml:space="preserve"> </w:t>
-      </w:r>
-      <w:proofErr w:type="spellStart"/>
-      <w:r>
-        <w:rPr>
-          <w:rStyle w:val="HTMLCode"/>
-          <w:rFonts w:asciiTheme="minorHAnsi" w:hAnsiTheme="minorHAnsi" w:cstheme="minorHAnsi"/>
-        </w:rPr>
-        <w:t>org.springframework.web.bind.annotation</w:t>
-      </w:r>
-      <w:proofErr w:type="spellEnd"/>
-      <w:r>
-        <w:rPr>
-          <w:rStyle w:val="HTMLCode"/>
-          <w:rFonts w:asciiTheme="minorHAnsi" w:hAnsiTheme="minorHAnsi" w:cstheme="minorHAnsi"/>
-        </w:rPr>
-        <w:t>.*;</w:t>
-      </w:r>
-    </w:p>
-    <w:p>
-      <w:pPr>
-        <w:pStyle w:val="HTMLPreformatted"/>
-        <w:rPr>
-          <w:rStyle w:val="HTMLCode"/>
-          <w:rFonts w:asciiTheme="minorHAnsi" w:hAnsiTheme="minorHAnsi" w:cstheme="minorHAnsi"/>
-        </w:rPr>
-      </w:pPr>
-    </w:p>
-    <w:p>
-      <w:pPr>
-        <w:pStyle w:val="HTMLPreformatted"/>
-        <w:rPr>
-          <w:rStyle w:val="HTMLCode"/>
-          <w:rFonts w:asciiTheme="minorHAnsi" w:hAnsiTheme="minorHAnsi" w:cstheme="minorHAnsi"/>
-        </w:rPr>
-      </w:pPr>
-      <w:r>
-        <w:rPr>
-          <w:rStyle w:val="HTMLCode"/>
-          <w:rFonts w:asciiTheme="minorHAnsi" w:hAnsiTheme="minorHAnsi" w:cstheme="minorHAnsi"/>
-        </w:rPr>
-        <w:t>@</w:t>
-      </w:r>
-      <w:proofErr w:type="spellStart"/>
-      <w:r>
-        <w:rPr>
-          <w:rStyle w:val="HTMLCode"/>
-          <w:rFonts w:asciiTheme="minorHAnsi" w:hAnsiTheme="minorHAnsi" w:cstheme="minorHAnsi"/>
-        </w:rPr>
-        <w:t>RestControllerAdvice</w:t>
-      </w:r>
-      <w:proofErr w:type="spellEnd"/>
-    </w:p>
-    <w:p>
-      <w:pPr>
-        <w:pStyle w:val="HTMLPreformatted"/>
-        <w:rPr>
-          <w:rStyle w:val="HTMLCode"/>
-          <w:rFonts w:asciiTheme="minorHAnsi" w:hAnsiTheme="minorHAnsi" w:cstheme="minorHAnsi"/>
-        </w:rPr>
-      </w:pPr>
-      <w:proofErr w:type="gramStart"/>
-      <w:r>
-        <w:rPr>
-          <w:rStyle w:val="HTMLCode"/>
-          <w:rFonts w:asciiTheme="minorHAnsi" w:hAnsiTheme="minorHAnsi" w:cstheme="minorHAnsi"/>
-        </w:rPr>
-        <w:t>public</w:t>
-      </w:r>
-      <w:proofErr w:type="gramEnd"/>
-      <w:r>
-        <w:rPr>
-          <w:rStyle w:val="HTMLCode"/>
-          <w:rFonts w:asciiTheme="minorHAnsi" w:hAnsiTheme="minorHAnsi" w:cstheme="minorHAnsi"/>
-        </w:rPr>
-        <w:t xml:space="preserve"> class </w:t>
-      </w:r>
-      <w:proofErr w:type="spellStart"/>
-      <w:r>
-        <w:rPr>
-          <w:rStyle w:val="HTMLCode"/>
-          <w:rFonts w:asciiTheme="minorHAnsi" w:hAnsiTheme="minorHAnsi" w:cstheme="minorHAnsi"/>
-        </w:rPr>
-        <w:t>GlobalExceptionHandler</w:t>
-      </w:r>
-      <w:proofErr w:type="spellEnd"/>
-      <w:r>
-        <w:rPr>
-          <w:rStyle w:val="HTMLCode"/>
-          <w:rFonts w:asciiTheme="minorHAnsi" w:hAnsiTheme="minorHAnsi" w:cstheme="minorHAnsi"/>
-        </w:rPr>
-        <w:t xml:space="preserve"> {</w:t>
-      </w:r>
-    </w:p>
-    <w:p>
-      <w:pPr>
-        <w:pStyle w:val="HTMLPreformatted"/>
-        <w:rPr>
-          <w:rStyle w:val="HTMLCode"/>
-          <w:rFonts w:asciiTheme="minorHAnsi" w:hAnsiTheme="minorHAnsi" w:cstheme="minorHAnsi"/>
-        </w:rPr>
-      </w:pPr>
-    </w:p>
-    <w:p>
-      <w:pPr>
-        <w:pStyle w:val="HTMLPreformatted"/>
-        <w:rPr>
-          <w:rStyle w:val="HTMLCode"/>
-          <w:rFonts w:asciiTheme="minorHAnsi" w:hAnsiTheme="minorHAnsi" w:cstheme="minorHAnsi"/>
-        </w:rPr>
-      </w:pPr>
-      <w:r>
-        <w:rPr>
-          <w:rStyle w:val="HTMLCode"/>
-          <w:rFonts w:asciiTheme="minorHAnsi" w:hAnsiTheme="minorHAnsi" w:cstheme="minorHAnsi"/>
-        </w:rPr>
-        <w:t xml:space="preserve">    </w:t>
-      </w:r>
-      <w:proofErr w:type="gramStart"/>
-      <w:r>
-        <w:rPr>
-          <w:rStyle w:val="HTMLCode"/>
-          <w:rFonts w:asciiTheme="minorHAnsi" w:hAnsiTheme="minorHAnsi" w:cstheme="minorHAnsi"/>
-        </w:rPr>
-        <w:t>@</w:t>
-      </w:r>
-      <w:proofErr w:type="spellStart"/>
-      <w:r>
-        <w:rPr>
-          <w:rStyle w:val="HTMLCode"/>
-          <w:rFonts w:asciiTheme="minorHAnsi" w:hAnsiTheme="minorHAnsi" w:cstheme="minorHAnsi"/>
-        </w:rPr>
-        <w:t>ExceptionHandler</w:t>
-      </w:r>
-      <w:proofErr w:type="spellEnd"/>
-      <w:r>
-        <w:rPr>
-          <w:rStyle w:val="HTMLCode"/>
-          <w:rFonts w:asciiTheme="minorHAnsi" w:hAnsiTheme="minorHAnsi" w:cstheme="minorHAnsi"/>
-        </w:rPr>
-        <w:t>(</w:t>
-      </w:r>
-      <w:proofErr w:type="spellStart"/>
-      <w:proofErr w:type="gramEnd"/>
-      <w:r>
-        <w:rPr>
-          <w:rStyle w:val="HTMLCode"/>
-          <w:rFonts w:asciiTheme="minorHAnsi" w:hAnsiTheme="minorHAnsi" w:cstheme="minorHAnsi"/>
-        </w:rPr>
-        <w:t>RuntimeException.class</w:t>
-      </w:r>
-      <w:proofErr w:type="spellEnd"/>
-      <w:r>
-        <w:rPr>
-          <w:rStyle w:val="HTMLCode"/>
-          <w:rFonts w:asciiTheme="minorHAnsi" w:hAnsiTheme="minorHAnsi" w:cstheme="minorHAnsi"/>
-        </w:rPr>
-        <w:t>)</w:t>
-      </w:r>
-    </w:p>
-    <w:p>
-      <w:pPr>
-        <w:pStyle w:val="HTMLPreformatted"/>
-        <w:rPr>
-          <w:rStyle w:val="HTMLCode"/>
-          <w:rFonts w:asciiTheme="minorHAnsi" w:hAnsiTheme="minorHAnsi" w:cstheme="minorHAnsi"/>
-        </w:rPr>
-      </w:pPr>
-      <w:r>
-        <w:rPr>
-          <w:rStyle w:val="HTMLCode"/>
-          <w:rFonts w:asciiTheme="minorHAnsi" w:hAnsiTheme="minorHAnsi" w:cstheme="minorHAnsi"/>
-        </w:rPr>
-        <w:t xml:space="preserve">    </w:t>
-      </w:r>
-      <w:proofErr w:type="gramStart"/>
-      <w:r>
-        <w:rPr>
-          <w:rStyle w:val="HTMLCode"/>
-          <w:rFonts w:asciiTheme="minorHAnsi" w:hAnsiTheme="minorHAnsi" w:cstheme="minorHAnsi"/>
-        </w:rPr>
-        <w:t>public</w:t>
-      </w:r>
-      <w:proofErr w:type="gramEnd"/>
-      <w:r>
-        <w:rPr>
-          <w:rStyle w:val="HTMLCode"/>
-          <w:rFonts w:asciiTheme="minorHAnsi" w:hAnsiTheme="minorHAnsi" w:cstheme="minorHAnsi"/>
-        </w:rPr>
-        <w:t xml:space="preserve"> String </w:t>
-      </w:r>
-      <w:proofErr w:type="spellStart"/>
-      <w:r>
-        <w:rPr>
-          <w:rStyle w:val="HTMLCode"/>
-          <w:rFonts w:asciiTheme="minorHAnsi" w:hAnsiTheme="minorHAnsi" w:cstheme="minorHAnsi"/>
-        </w:rPr>
-        <w:t>handleRuntimeException</w:t>
-      </w:r>
-      <w:proofErr w:type="spellEnd"/>
-      <w:r>
-        <w:rPr>
-          <w:rStyle w:val="HTMLCode"/>
-          <w:rFonts w:asciiTheme="minorHAnsi" w:hAnsiTheme="minorHAnsi" w:cstheme="minorHAnsi"/>
-        </w:rPr>
-        <w:t>(</w:t>
-      </w:r>
-      <w:proofErr w:type="spellStart"/>
-      <w:r>
-        <w:rPr>
-          <w:rStyle w:val="HTMLCode"/>
-          <w:rFonts w:asciiTheme="minorHAnsi" w:hAnsiTheme="minorHAnsi" w:cstheme="minorHAnsi"/>
-        </w:rPr>
-        <w:t>RuntimeException</w:t>
-      </w:r>
-      <w:proofErr w:type="spellEnd"/>
-      <w:r>
-        <w:rPr>
-          <w:rStyle w:val="HTMLCode"/>
-          <w:rFonts w:asciiTheme="minorHAnsi" w:hAnsiTheme="minorHAnsi" w:cstheme="minorHAnsi"/>
-        </w:rPr>
-        <w:t xml:space="preserve"> ex) {</w:t>
-      </w:r>
-    </w:p>
-    <w:p>
-      <w:pPr>
-        <w:pStyle w:val="HTMLPreformatted"/>
-        <w:rPr>
-          <w:rStyle w:val="HTMLCode"/>
-          <w:rFonts w:asciiTheme="minorHAnsi" w:hAnsiTheme="minorHAnsi" w:cstheme="minorHAnsi"/>
-        </w:rPr>
-      </w:pPr>
-      <w:r>
-        <w:rPr>
-          <w:rStyle w:val="HTMLCode"/>
-          <w:rFonts w:asciiTheme="minorHAnsi" w:hAnsiTheme="minorHAnsi" w:cstheme="minorHAnsi"/>
-        </w:rPr>
-        <w:t xml:space="preserve">        </w:t>
-      </w:r>
-      <w:proofErr w:type="gramStart"/>
-      <w:r>
-        <w:rPr>
-          <w:rStyle w:val="HTMLCode"/>
-          <w:rFonts w:asciiTheme="minorHAnsi" w:hAnsiTheme="minorHAnsi" w:cstheme="minorHAnsi"/>
-        </w:rPr>
-        <w:t>return</w:t>
-      </w:r>
-      <w:proofErr w:type="gramEnd"/>
-      <w:r>
-        <w:rPr>
-          <w:rStyle w:val="HTMLCode"/>
-          <w:rFonts w:asciiTheme="minorHAnsi" w:hAnsiTheme="minorHAnsi" w:cstheme="minorHAnsi"/>
-        </w:rPr>
-        <w:t xml:space="preserve"> "Error: " + </w:t>
-      </w:r>
-      <w:proofErr w:type="spellStart"/>
-      <w:r>
-        <w:rPr>
-          <w:rStyle w:val="HTMLCode"/>
-          <w:rFonts w:asciiTheme="minorHAnsi" w:hAnsiTheme="minorHAnsi" w:cstheme="minorHAnsi"/>
-        </w:rPr>
-        <w:t>ex.getMessage</w:t>
-      </w:r>
-      <w:proofErr w:type="spellEnd"/>
-      <w:r>
-        <w:rPr>
-          <w:rStyle w:val="HTMLCode"/>
-          <w:rFonts w:asciiTheme="minorHAnsi" w:hAnsiTheme="minorHAnsi" w:cstheme="minorHAnsi"/>
-        </w:rPr>
-        <w:t>();</w:t>
-      </w:r>
-    </w:p>
-    <w:p>
-      <w:pPr>
-        <w:pStyle w:val="HTMLPreformatted"/>
-        <w:rPr>
-          <w:rStyle w:val="HTMLCode"/>
-          <w:rFonts w:asciiTheme="minorHAnsi" w:hAnsiTheme="minorHAnsi" w:cstheme="minorHAnsi"/>
-        </w:rPr>
-      </w:pPr>
-      <w:r>
-        <w:rPr>
-          <w:rStyle w:val="HTMLCode"/>
-          <w:rFonts w:asciiTheme="minorHAnsi" w:hAnsiTheme="minorHAnsi" w:cstheme="minorHAnsi"/>
-        </w:rPr>
-        <w:t xml:space="preserve">    }</w:t>
-      </w:r>
-    </w:p>
-    <w:p>
-      <w:pPr>
-        <w:pStyle w:val="HTMLPreformatted"/>
-        <w:rPr>
-          <w:rStyle w:val="HTMLCode"/>
-          <w:rFonts w:asciiTheme="minorHAnsi" w:hAnsiTheme="minorHAnsi" w:cstheme="minorHAnsi"/>
-        </w:rPr>
-      </w:pPr>
-      <w:r>
-        <w:rPr>
-          <w:rStyle w:val="HTMLCode"/>
-          <w:rFonts w:asciiTheme="minorHAnsi" w:hAnsiTheme="minorHAnsi" w:cstheme="minorHAnsi"/>
-        </w:rPr>
-        <w:t>}</w:t>
-      </w:r>
-    </w:p>
-    <w:p>
-      <w:pPr>
-        <w:pStyle w:val="NormalWeb"/>
-        <w:rPr>
-          <w:rFonts w:asciiTheme="minorHAnsi" w:hAnsiTheme="minorHAnsi" w:cstheme="minorHAnsi"/>
-        </w:rPr>
-      </w:pPr>
-      <w:r>
-        <w:rPr>
-          <w:rFonts w:ascii="Segoe UI Symbol" w:hAnsi="Segoe UI Symbol" w:cs="Segoe UI Symbol"/>
-        </w:rPr>
-        <w:t>💡</w:t>
-      </w:r>
-      <w:r>
-        <w:rPr>
-          <w:rFonts w:asciiTheme="minorHAnsi" w:hAnsiTheme="minorHAnsi" w:cstheme="minorHAnsi"/>
-        </w:rPr>
-        <w:t xml:space="preserve"> </w:t>
-      </w:r>
-      <w:proofErr w:type="gramStart"/>
-      <w:r>
-        <w:rPr>
-          <w:rFonts w:asciiTheme="minorHAnsi" w:hAnsiTheme="minorHAnsi" w:cstheme="minorHAnsi"/>
-        </w:rPr>
-        <w:t>This</w:t>
-      </w:r>
-      <w:proofErr w:type="gramEnd"/>
-      <w:r>
-        <w:rPr>
-          <w:rFonts w:asciiTheme="minorHAnsi" w:hAnsiTheme="minorHAnsi" w:cstheme="minorHAnsi"/>
-        </w:rPr>
-        <w:t xml:space="preserve"> ensures all runtime exceptions return a friendly error message.</w:t>
-      </w:r>
-    </w:p>
-    <w:p>
-      <w:pPr>
         <w:spacing w:before="100" w:beforeAutospacing="1" w:after="100" w:afterAutospacing="1" w:line="240" w:lineRule="auto"/>
         <w:outlineLvl w:val="2"/>
         <w:rPr>
@@ -29130,6 +29056,427 @@
           <w:szCs w:val="27"/>
           <w:lang w:eastAsia="en-IN"/>
         </w:rPr>
+      </w:pPr>
+      <w:r>
+        <w:rPr>
+          <w:rFonts w:eastAsia="Times New Roman" w:cstheme="minorHAnsi"/>
+          <w:b/>
+          <w:bCs/>
+          <w:sz w:val="27"/>
+          <w:szCs w:val="27"/>
+          <w:lang w:eastAsia="en-IN"/>
+        </w:rPr>
+        <w:lastRenderedPageBreak/>
+        <w:t>Phase 3: Building a REST API with Spring Boot</w:t>
+      </w:r>
+    </w:p>
+    <w:p>
+      <w:pPr>
+        <w:numPr>
+          <w:ilvl w:val="0"/>
+          <w:numId w:val="3"/>
+        </w:numPr>
+        <w:spacing w:before="100" w:beforeAutospacing="1" w:after="100" w:afterAutospacing="1" w:line="240" w:lineRule="auto"/>
+        <w:rPr>
+          <w:rFonts w:eastAsia="Times New Roman" w:cstheme="minorHAnsi"/>
+          <w:sz w:val="24"/>
+          <w:szCs w:val="24"/>
+          <w:lang w:eastAsia="en-IN"/>
+        </w:rPr>
+      </w:pPr>
+      <w:r>
+        <w:rPr>
+          <w:rFonts w:eastAsia="Times New Roman" w:cstheme="minorHAnsi"/>
+          <w:b/>
+          <w:bCs/>
+          <w:sz w:val="24"/>
+          <w:szCs w:val="24"/>
+          <w:lang w:eastAsia="en-IN"/>
+        </w:rPr>
+        <w:t>Spring MVC in Spring Boot</w:t>
+      </w:r>
+    </w:p>
+    <w:p>
+      <w:pPr>
+        <w:numPr>
+          <w:ilvl w:val="1"/>
+          <w:numId w:val="3"/>
+        </w:numPr>
+        <w:spacing w:before="100" w:beforeAutospacing="1" w:after="100" w:afterAutospacing="1" w:line="240" w:lineRule="auto"/>
+        <w:rPr>
+          <w:rFonts w:eastAsia="Times New Roman" w:cstheme="minorHAnsi"/>
+          <w:sz w:val="24"/>
+          <w:szCs w:val="24"/>
+          <w:lang w:eastAsia="en-IN"/>
+        </w:rPr>
+      </w:pPr>
+      <w:r>
+        <w:rPr>
+          <w:rFonts w:eastAsia="Times New Roman" w:cstheme="minorHAnsi"/>
+          <w:sz w:val="20"/>
+          <w:szCs w:val="20"/>
+          <w:lang w:eastAsia="en-IN"/>
+        </w:rPr>
+        <w:t>@</w:t>
+      </w:r>
+      <w:proofErr w:type="spellStart"/>
+      <w:r>
+        <w:rPr>
+          <w:rFonts w:eastAsia="Times New Roman" w:cstheme="minorHAnsi"/>
+          <w:sz w:val="20"/>
+          <w:szCs w:val="20"/>
+          <w:lang w:eastAsia="en-IN"/>
+        </w:rPr>
+        <w:t>RestController</w:t>
+      </w:r>
+      <w:proofErr w:type="spellEnd"/>
+      <w:r>
+        <w:rPr>
+          <w:rFonts w:eastAsia="Times New Roman" w:cstheme="minorHAnsi"/>
+          <w:sz w:val="24"/>
+          <w:szCs w:val="24"/>
+          <w:lang w:eastAsia="en-IN"/>
+        </w:rPr>
+        <w:t xml:space="preserve">, </w:t>
+      </w:r>
+      <w:r>
+        <w:rPr>
+          <w:rFonts w:eastAsia="Times New Roman" w:cstheme="minorHAnsi"/>
+          <w:sz w:val="20"/>
+          <w:szCs w:val="20"/>
+          <w:lang w:eastAsia="en-IN"/>
+        </w:rPr>
+        <w:t>@</w:t>
+      </w:r>
+      <w:proofErr w:type="spellStart"/>
+      <w:r>
+        <w:rPr>
+          <w:rFonts w:eastAsia="Times New Roman" w:cstheme="minorHAnsi"/>
+          <w:sz w:val="20"/>
+          <w:szCs w:val="20"/>
+          <w:lang w:eastAsia="en-IN"/>
+        </w:rPr>
+        <w:t>RequestMapping</w:t>
+      </w:r>
+      <w:proofErr w:type="spellEnd"/>
+      <w:r>
+        <w:rPr>
+          <w:rFonts w:eastAsia="Times New Roman" w:cstheme="minorHAnsi"/>
+          <w:sz w:val="24"/>
+          <w:szCs w:val="24"/>
+          <w:lang w:eastAsia="en-IN"/>
+        </w:rPr>
+        <w:t xml:space="preserve">, </w:t>
+      </w:r>
+      <w:r>
+        <w:rPr>
+          <w:rFonts w:eastAsia="Times New Roman" w:cstheme="minorHAnsi"/>
+          <w:sz w:val="20"/>
+          <w:szCs w:val="20"/>
+          <w:lang w:eastAsia="en-IN"/>
+        </w:rPr>
+        <w:t>@</w:t>
+      </w:r>
+      <w:proofErr w:type="spellStart"/>
+      <w:r>
+        <w:rPr>
+          <w:rFonts w:eastAsia="Times New Roman" w:cstheme="minorHAnsi"/>
+          <w:sz w:val="20"/>
+          <w:szCs w:val="20"/>
+          <w:lang w:eastAsia="en-IN"/>
+        </w:rPr>
+        <w:t>GetMapping</w:t>
+      </w:r>
+      <w:proofErr w:type="spellEnd"/>
+      <w:r>
+        <w:rPr>
+          <w:rFonts w:eastAsia="Times New Roman" w:cstheme="minorHAnsi"/>
+          <w:sz w:val="24"/>
+          <w:szCs w:val="24"/>
+          <w:lang w:eastAsia="en-IN"/>
+        </w:rPr>
+        <w:t xml:space="preserve">, </w:t>
+      </w:r>
+      <w:r>
+        <w:rPr>
+          <w:rFonts w:eastAsia="Times New Roman" w:cstheme="minorHAnsi"/>
+          <w:sz w:val="20"/>
+          <w:szCs w:val="20"/>
+          <w:lang w:eastAsia="en-IN"/>
+        </w:rPr>
+        <w:t>@</w:t>
+      </w:r>
+      <w:proofErr w:type="spellStart"/>
+      <w:r>
+        <w:rPr>
+          <w:rFonts w:eastAsia="Times New Roman" w:cstheme="minorHAnsi"/>
+          <w:sz w:val="20"/>
+          <w:szCs w:val="20"/>
+          <w:lang w:eastAsia="en-IN"/>
+        </w:rPr>
+        <w:t>PostMapping</w:t>
+      </w:r>
+      <w:proofErr w:type="spellEnd"/>
+    </w:p>
+    <w:p>
+      <w:pPr>
+        <w:numPr>
+          <w:ilvl w:val="1"/>
+          <w:numId w:val="3"/>
+        </w:numPr>
+        <w:spacing w:before="100" w:beforeAutospacing="1" w:after="100" w:afterAutospacing="1" w:line="240" w:lineRule="auto"/>
+        <w:rPr>
+          <w:rFonts w:eastAsia="Times New Roman" w:cstheme="minorHAnsi"/>
+          <w:sz w:val="24"/>
+          <w:szCs w:val="24"/>
+          <w:lang w:eastAsia="en-IN"/>
+        </w:rPr>
+      </w:pPr>
+      <w:r>
+        <w:rPr>
+          <w:rFonts w:eastAsia="Times New Roman" w:cstheme="minorHAnsi"/>
+          <w:sz w:val="24"/>
+          <w:szCs w:val="24"/>
+          <w:lang w:eastAsia="en-IN"/>
+        </w:rPr>
+        <w:t>Handling request parameters and path variables</w:t>
+      </w:r>
+    </w:p>
+    <w:p>
+      <w:pPr>
+        <w:numPr>
+          <w:ilvl w:val="1"/>
+          <w:numId w:val="3"/>
+        </w:numPr>
+        <w:spacing w:before="100" w:beforeAutospacing="1" w:after="100" w:afterAutospacing="1" w:line="240" w:lineRule="auto"/>
+        <w:rPr>
+          <w:rFonts w:eastAsia="Times New Roman" w:cstheme="minorHAnsi"/>
+          <w:sz w:val="24"/>
+          <w:szCs w:val="24"/>
+          <w:lang w:eastAsia="en-IN"/>
+        </w:rPr>
+      </w:pPr>
+      <w:r>
+        <w:rPr>
+          <w:rFonts w:eastAsia="Times New Roman" w:cstheme="minorHAnsi"/>
+          <w:sz w:val="24"/>
+          <w:szCs w:val="24"/>
+          <w:lang w:eastAsia="en-IN"/>
+        </w:rPr>
+        <w:t xml:space="preserve">Using </w:t>
+      </w:r>
+      <w:r>
+        <w:rPr>
+          <w:rFonts w:eastAsia="Times New Roman" w:cstheme="minorHAnsi"/>
+          <w:sz w:val="20"/>
+          <w:szCs w:val="20"/>
+          <w:lang w:eastAsia="en-IN"/>
+        </w:rPr>
+        <w:t>@</w:t>
+      </w:r>
+      <w:proofErr w:type="spellStart"/>
+      <w:r>
+        <w:rPr>
+          <w:rFonts w:eastAsia="Times New Roman" w:cstheme="minorHAnsi"/>
+          <w:sz w:val="20"/>
+          <w:szCs w:val="20"/>
+          <w:lang w:eastAsia="en-IN"/>
+        </w:rPr>
+        <w:t>RequestBody</w:t>
+      </w:r>
+      <w:proofErr w:type="spellEnd"/>
+      <w:r>
+        <w:rPr>
+          <w:rFonts w:eastAsia="Times New Roman" w:cstheme="minorHAnsi"/>
+          <w:sz w:val="24"/>
+          <w:szCs w:val="24"/>
+          <w:lang w:eastAsia="en-IN"/>
+        </w:rPr>
+        <w:t xml:space="preserve"> &amp; </w:t>
+      </w:r>
+      <w:r>
+        <w:rPr>
+          <w:rFonts w:eastAsia="Times New Roman" w:cstheme="minorHAnsi"/>
+          <w:sz w:val="20"/>
+          <w:szCs w:val="20"/>
+          <w:lang w:eastAsia="en-IN"/>
+        </w:rPr>
+        <w:t>@</w:t>
+      </w:r>
+      <w:proofErr w:type="spellStart"/>
+      <w:r>
+        <w:rPr>
+          <w:rFonts w:eastAsia="Times New Roman" w:cstheme="minorHAnsi"/>
+          <w:sz w:val="20"/>
+          <w:szCs w:val="20"/>
+          <w:lang w:eastAsia="en-IN"/>
+        </w:rPr>
+        <w:t>ResponseBody</w:t>
+      </w:r>
+      <w:proofErr w:type="spellEnd"/>
+    </w:p>
+    <w:p>
+      <w:pPr>
+        <w:numPr>
+          <w:ilvl w:val="0"/>
+          <w:numId w:val="3"/>
+        </w:numPr>
+        <w:spacing w:before="100" w:beforeAutospacing="1" w:after="100" w:afterAutospacing="1" w:line="240" w:lineRule="auto"/>
+        <w:rPr>
+          <w:rFonts w:eastAsia="Times New Roman" w:cstheme="minorHAnsi"/>
+          <w:sz w:val="24"/>
+          <w:szCs w:val="24"/>
+          <w:lang w:eastAsia="en-IN"/>
+        </w:rPr>
+      </w:pPr>
+      <w:r>
+        <w:rPr>
+          <w:rFonts w:eastAsia="Times New Roman" w:cstheme="minorHAnsi"/>
+          <w:b/>
+          <w:bCs/>
+          <w:sz w:val="24"/>
+          <w:szCs w:val="24"/>
+          <w:lang w:eastAsia="en-IN"/>
+        </w:rPr>
+        <w:t>Exception Handling &amp; Validation</w:t>
+      </w:r>
+    </w:p>
+    <w:p>
+      <w:pPr>
+        <w:numPr>
+          <w:ilvl w:val="1"/>
+          <w:numId w:val="3"/>
+        </w:numPr>
+        <w:spacing w:before="100" w:beforeAutospacing="1" w:after="100" w:afterAutospacing="1" w:line="240" w:lineRule="auto"/>
+        <w:rPr>
+          <w:rFonts w:eastAsia="Times New Roman" w:cstheme="minorHAnsi"/>
+          <w:sz w:val="24"/>
+          <w:szCs w:val="24"/>
+          <w:lang w:eastAsia="en-IN"/>
+        </w:rPr>
+      </w:pPr>
+      <w:r>
+        <w:rPr>
+          <w:rFonts w:eastAsia="Times New Roman" w:cstheme="minorHAnsi"/>
+          <w:sz w:val="24"/>
+          <w:szCs w:val="24"/>
+          <w:lang w:eastAsia="en-IN"/>
+        </w:rPr>
+        <w:t xml:space="preserve">Custom exception handling with </w:t>
+      </w:r>
+      <w:r>
+        <w:rPr>
+          <w:rFonts w:eastAsia="Times New Roman" w:cstheme="minorHAnsi"/>
+          <w:sz w:val="20"/>
+          <w:szCs w:val="20"/>
+          <w:lang w:eastAsia="en-IN"/>
+        </w:rPr>
+        <w:t>@</w:t>
+      </w:r>
+      <w:proofErr w:type="spellStart"/>
+      <w:r>
+        <w:rPr>
+          <w:rFonts w:eastAsia="Times New Roman" w:cstheme="minorHAnsi"/>
+          <w:sz w:val="20"/>
+          <w:szCs w:val="20"/>
+          <w:lang w:eastAsia="en-IN"/>
+        </w:rPr>
+        <w:t>ControllerAdvice</w:t>
+      </w:r>
+      <w:proofErr w:type="spellEnd"/>
+    </w:p>
+    <w:p>
+      <w:pPr>
+        <w:numPr>
+          <w:ilvl w:val="1"/>
+          <w:numId w:val="3"/>
+        </w:numPr>
+        <w:spacing w:before="100" w:beforeAutospacing="1" w:after="100" w:afterAutospacing="1" w:line="240" w:lineRule="auto"/>
+        <w:rPr>
+          <w:rFonts w:eastAsia="Times New Roman" w:cstheme="minorHAnsi"/>
+          <w:sz w:val="24"/>
+          <w:szCs w:val="24"/>
+          <w:lang w:eastAsia="en-IN"/>
+        </w:rPr>
+      </w:pPr>
+      <w:r>
+        <w:rPr>
+          <w:rFonts w:eastAsia="Times New Roman" w:cstheme="minorHAnsi"/>
+          <w:sz w:val="24"/>
+          <w:szCs w:val="24"/>
+          <w:lang w:eastAsia="en-IN"/>
+        </w:rPr>
+        <w:t xml:space="preserve">Validation using </w:t>
+      </w:r>
+      <w:r>
+        <w:rPr>
+          <w:rFonts w:eastAsia="Times New Roman" w:cstheme="minorHAnsi"/>
+          <w:sz w:val="20"/>
+          <w:szCs w:val="20"/>
+          <w:lang w:eastAsia="en-IN"/>
+        </w:rPr>
+        <w:t>@Valid</w:t>
+      </w:r>
+      <w:r>
+        <w:rPr>
+          <w:rFonts w:eastAsia="Times New Roman" w:cstheme="minorHAnsi"/>
+          <w:sz w:val="24"/>
+          <w:szCs w:val="24"/>
+          <w:lang w:eastAsia="en-IN"/>
+        </w:rPr>
+        <w:t xml:space="preserve"> and </w:t>
+      </w:r>
+      <w:r>
+        <w:rPr>
+          <w:rFonts w:eastAsia="Times New Roman" w:cstheme="minorHAnsi"/>
+          <w:sz w:val="20"/>
+          <w:szCs w:val="20"/>
+          <w:lang w:eastAsia="en-IN"/>
+        </w:rPr>
+        <w:t>@</w:t>
+      </w:r>
+      <w:proofErr w:type="spellStart"/>
+      <w:r>
+        <w:rPr>
+          <w:rFonts w:eastAsia="Times New Roman" w:cstheme="minorHAnsi"/>
+          <w:sz w:val="20"/>
+          <w:szCs w:val="20"/>
+          <w:lang w:eastAsia="en-IN"/>
+        </w:rPr>
+        <w:t>NotNull</w:t>
+      </w:r>
+      <w:proofErr w:type="spellEnd"/>
+      <w:r>
+        <w:rPr>
+          <w:rFonts w:eastAsia="Times New Roman" w:cstheme="minorHAnsi"/>
+          <w:sz w:val="24"/>
+          <w:szCs w:val="24"/>
+          <w:lang w:eastAsia="en-IN"/>
+        </w:rPr>
+        <w:t xml:space="preserve">, </w:t>
+      </w:r>
+      <w:r>
+        <w:rPr>
+          <w:rFonts w:eastAsia="Times New Roman" w:cstheme="minorHAnsi"/>
+          <w:sz w:val="20"/>
+          <w:szCs w:val="20"/>
+          <w:lang w:eastAsia="en-IN"/>
+        </w:rPr>
+        <w:t>@Size</w:t>
+      </w:r>
+    </w:p>
+    <w:p>
+      <w:pPr>
+        <w:spacing w:before="100" w:beforeAutospacing="1" w:after="100" w:afterAutospacing="1" w:line="240" w:lineRule="auto"/>
+        <w:outlineLvl w:val="2"/>
+        <w:rPr>
+          <w:rFonts w:eastAsia="Times New Roman" w:cstheme="minorHAnsi"/>
+          <w:b/>
+          <w:bCs/>
+          <w:sz w:val="27"/>
+          <w:szCs w:val="27"/>
+          <w:lang w:eastAsia="en-IN"/>
+        </w:rPr>
         <w:sectPr>
           <w:pgSz w:w="11906" w:h="16838"/>
           <w:pgMar w:top="720" w:right="720" w:bottom="720" w:left="720" w:header="708" w:footer="708" w:gutter="0"/>
@@ -29161,14 +29508,14 @@
           <w:lang w:eastAsia="en-IN"/>
         </w:rPr>
         <w:lastRenderedPageBreak/>
-        <w:t>Phase 3: Building a REST API with Spring Boot</w:t>
+        <w:t>Phase 4: Database Integration &amp; JPA</w:t>
       </w:r>
     </w:p>
     <w:p>
       <w:pPr>
         <w:numPr>
           <w:ilvl w:val="0"/>
-          <w:numId w:val="3"/>
+          <w:numId w:val="4"/>
         </w:numPr>
         <w:spacing w:before="100" w:beforeAutospacing="1" w:after="100" w:afterAutospacing="1" w:line="240" w:lineRule="auto"/>
         <w:rPr>
@@ -29187,14 +29534,14 @@
           <w:szCs w:val="24"/>
           <w:lang w:eastAsia="en-IN"/>
         </w:rPr>
-        <w:t>Spring MVC in Spring Boot</w:t>
+        <w:t>Spring Boot with Databases</w:t>
       </w:r>
     </w:p>
     <w:p>
       <w:pPr>
         <w:numPr>
           <w:ilvl w:val="1"/>
-          <w:numId w:val="3"/>
+          <w:numId w:val="4"/>
         </w:numPr>
         <w:spacing w:before="100" w:beforeAutospacing="1" w:after="100" w:afterAutospacing="1" w:line="240" w:lineRule="auto"/>
         <w:rPr>
@@ -29207,13 +29554,36 @@
       <w:r>
         <w:rPr>
           <w:rFonts w:eastAsia="Times New Roman" w:cstheme="minorHAnsi"/>
-          <w:sz w:val="20"/>
-          <w:szCs w:val="20"/>
+          <w:sz w:val="24"/>
+          <w:szCs w:val="24"/>
           <w:lang w:eastAsia="en-IN"/>
         </w:rPr>
-        <w:t>@</w:t>
-      </w:r>
-      <w:proofErr w:type="spellStart"/>
+        <w:t>Configuring H2/MySQL/PostgreSQL/MongoDB</w:t>
+      </w:r>
+    </w:p>
+    <w:p>
+      <w:pPr>
+        <w:numPr>
+          <w:ilvl w:val="1"/>
+          <w:numId w:val="4"/>
+        </w:numPr>
+        <w:spacing w:before="100" w:beforeAutospacing="1" w:after="100" w:afterAutospacing="1" w:line="240" w:lineRule="auto"/>
+        <w:rPr>
+          <w:rFonts w:eastAsia="Times New Roman" w:cstheme="minorHAnsi"/>
+          <w:sz w:val="24"/>
+          <w:szCs w:val="24"/>
+          <w:lang w:eastAsia="en-IN"/>
+        </w:rPr>
+      </w:pPr>
+      <w:r>
+        <w:rPr>
+          <w:rFonts w:eastAsia="Times New Roman" w:cstheme="minorHAnsi"/>
+          <w:sz w:val="24"/>
+          <w:szCs w:val="24"/>
+          <w:lang w:eastAsia="en-IN"/>
+        </w:rPr>
+        <w:t>Using Spring Data JPA (</w:t>
+      </w:r>
       <w:r>
         <w:rPr>
           <w:rFonts w:eastAsia="Times New Roman" w:cstheme="minorHAnsi"/>
@@ -29221,9 +29591,8 @@
           <w:szCs w:val="20"/>
           <w:lang w:eastAsia="en-IN"/>
         </w:rPr>
-        <w:t>RestController</w:t>
-      </w:r>
-      <w:proofErr w:type="spellEnd"/>
+        <w:t>@Entity</w:t>
+      </w:r>
       <w:r>
         <w:rPr>
           <w:rFonts w:eastAsia="Times New Roman" w:cstheme="minorHAnsi"/>
@@ -29240,9 +29609,17 @@
           <w:szCs w:val="20"/>
           <w:lang w:eastAsia="en-IN"/>
         </w:rPr>
-        <w:t>@</w:t>
-      </w:r>
-      <w:proofErr w:type="spellStart"/>
+        <w:t>@Id</w:t>
+      </w:r>
+      <w:r>
+        <w:rPr>
+          <w:rFonts w:eastAsia="Times New Roman" w:cstheme="minorHAnsi"/>
+          <w:sz w:val="24"/>
+          <w:szCs w:val="24"/>
+          <w:lang w:eastAsia="en-IN"/>
+        </w:rPr>
+        <w:t xml:space="preserve">, </w:t>
+      </w:r>
       <w:r>
         <w:rPr>
           <w:rFonts w:eastAsia="Times New Roman" w:cstheme="minorHAnsi"/>
@@ -29250,7 +29627,17 @@
           <w:szCs w:val="20"/>
           <w:lang w:eastAsia="en-IN"/>
         </w:rPr>
-        <w:t>RequestMapping</w:t>
+        <w:t>@</w:t>
+      </w:r>
+      <w:proofErr w:type="spellStart"/>
+      <w:r>
+        <w:rPr>
+          <w:rFonts w:eastAsia="Times New Roman" w:cstheme="minorHAnsi"/>
+          <w:sz w:val="20"/>
+          <w:szCs w:val="20"/>
+          <w:lang w:eastAsia="en-IN"/>
+        </w:rPr>
+        <w:t>GeneratedValue</w:t>
       </w:r>
       <w:proofErr w:type="spellEnd"/>
       <w:r>
@@ -29260,8 +29647,33 @@
           <w:szCs w:val="24"/>
           <w:lang w:eastAsia="en-IN"/>
         </w:rPr>
-        <w:t xml:space="preserve">, </w:t>
-      </w:r>
+        <w:t>)</w:t>
+      </w:r>
+    </w:p>
+    <w:p>
+      <w:pPr>
+        <w:numPr>
+          <w:ilvl w:val="1"/>
+          <w:numId w:val="4"/>
+        </w:numPr>
+        <w:spacing w:before="100" w:beforeAutospacing="1" w:after="100" w:afterAutospacing="1" w:line="240" w:lineRule="auto"/>
+        <w:rPr>
+          <w:rFonts w:eastAsia="Times New Roman" w:cstheme="minorHAnsi"/>
+          <w:sz w:val="24"/>
+          <w:szCs w:val="24"/>
+          <w:lang w:eastAsia="en-IN"/>
+        </w:rPr>
+      </w:pPr>
+      <w:r>
+        <w:rPr>
+          <w:rFonts w:eastAsia="Times New Roman" w:cstheme="minorHAnsi"/>
+          <w:sz w:val="24"/>
+          <w:szCs w:val="24"/>
+          <w:lang w:eastAsia="en-IN"/>
+        </w:rPr>
+        <w:t xml:space="preserve">Repository layer with </w:t>
+      </w:r>
+      <w:proofErr w:type="spellStart"/>
       <w:r>
         <w:rPr>
           <w:rFonts w:eastAsia="Times New Roman" w:cstheme="minorHAnsi"/>
@@ -29269,143 +29681,7 @@
           <w:szCs w:val="20"/>
           <w:lang w:eastAsia="en-IN"/>
         </w:rPr>
-        <w:t>@</w:t>
-      </w:r>
-      <w:proofErr w:type="spellStart"/>
-      <w:r>
-        <w:rPr>
-          <w:rFonts w:eastAsia="Times New Roman" w:cstheme="minorHAnsi"/>
-          <w:sz w:val="20"/>
-          <w:szCs w:val="20"/>
-          <w:lang w:eastAsia="en-IN"/>
-        </w:rPr>
-        <w:t>GetMapping</w:t>
-      </w:r>
-      <w:proofErr w:type="spellEnd"/>
-      <w:r>
-        <w:rPr>
-          <w:rFonts w:eastAsia="Times New Roman" w:cstheme="minorHAnsi"/>
-          <w:sz w:val="24"/>
-          <w:szCs w:val="24"/>
-          <w:lang w:eastAsia="en-IN"/>
-        </w:rPr>
-        <w:t xml:space="preserve">, </w:t>
-      </w:r>
-      <w:r>
-        <w:rPr>
-          <w:rFonts w:eastAsia="Times New Roman" w:cstheme="minorHAnsi"/>
-          <w:sz w:val="20"/>
-          <w:szCs w:val="20"/>
-          <w:lang w:eastAsia="en-IN"/>
-        </w:rPr>
-        <w:t>@</w:t>
-      </w:r>
-      <w:proofErr w:type="spellStart"/>
-      <w:r>
-        <w:rPr>
-          <w:rFonts w:eastAsia="Times New Roman" w:cstheme="minorHAnsi"/>
-          <w:sz w:val="20"/>
-          <w:szCs w:val="20"/>
-          <w:lang w:eastAsia="en-IN"/>
-        </w:rPr>
-        <w:t>PostMapping</w:t>
-      </w:r>
-      <w:proofErr w:type="spellEnd"/>
-    </w:p>
-    <w:p>
-      <w:pPr>
-        <w:numPr>
-          <w:ilvl w:val="1"/>
-          <w:numId w:val="3"/>
-        </w:numPr>
-        <w:spacing w:before="100" w:beforeAutospacing="1" w:after="100" w:afterAutospacing="1" w:line="240" w:lineRule="auto"/>
-        <w:rPr>
-          <w:rFonts w:eastAsia="Times New Roman" w:cstheme="minorHAnsi"/>
-          <w:sz w:val="24"/>
-          <w:szCs w:val="24"/>
-          <w:lang w:eastAsia="en-IN"/>
-        </w:rPr>
-      </w:pPr>
-      <w:r>
-        <w:rPr>
-          <w:rFonts w:eastAsia="Times New Roman" w:cstheme="minorHAnsi"/>
-          <w:sz w:val="24"/>
-          <w:szCs w:val="24"/>
-          <w:lang w:eastAsia="en-IN"/>
-        </w:rPr>
-        <w:t>Handling request parameters and path variables</w:t>
-      </w:r>
-    </w:p>
-    <w:p>
-      <w:pPr>
-        <w:numPr>
-          <w:ilvl w:val="1"/>
-          <w:numId w:val="3"/>
-        </w:numPr>
-        <w:spacing w:before="100" w:beforeAutospacing="1" w:after="100" w:afterAutospacing="1" w:line="240" w:lineRule="auto"/>
-        <w:rPr>
-          <w:rFonts w:eastAsia="Times New Roman" w:cstheme="minorHAnsi"/>
-          <w:sz w:val="24"/>
-          <w:szCs w:val="24"/>
-          <w:lang w:eastAsia="en-IN"/>
-        </w:rPr>
-      </w:pPr>
-      <w:r>
-        <w:rPr>
-          <w:rFonts w:eastAsia="Times New Roman" w:cstheme="minorHAnsi"/>
-          <w:sz w:val="24"/>
-          <w:szCs w:val="24"/>
-          <w:lang w:eastAsia="en-IN"/>
-        </w:rPr>
-        <w:t xml:space="preserve">Using </w:t>
-      </w:r>
-      <w:r>
-        <w:rPr>
-          <w:rFonts w:eastAsia="Times New Roman" w:cstheme="minorHAnsi"/>
-          <w:sz w:val="20"/>
-          <w:szCs w:val="20"/>
-          <w:lang w:eastAsia="en-IN"/>
-        </w:rPr>
-        <w:t>@</w:t>
-      </w:r>
-      <w:proofErr w:type="spellStart"/>
-      <w:r>
-        <w:rPr>
-          <w:rFonts w:eastAsia="Times New Roman" w:cstheme="minorHAnsi"/>
-          <w:sz w:val="20"/>
-          <w:szCs w:val="20"/>
-          <w:lang w:eastAsia="en-IN"/>
-        </w:rPr>
-        <w:t>RequestBody</w:t>
-      </w:r>
-      <w:proofErr w:type="spellEnd"/>
-      <w:r>
-        <w:rPr>
-          <w:rFonts w:eastAsia="Times New Roman" w:cstheme="minorHAnsi"/>
-          <w:sz w:val="24"/>
-          <w:szCs w:val="24"/>
-          <w:lang w:eastAsia="en-IN"/>
-        </w:rPr>
-        <w:t xml:space="preserve"> &amp; </w:t>
-      </w:r>
-      <w:r>
-        <w:rPr>
-          <w:rFonts w:eastAsia="Times New Roman" w:cstheme="minorHAnsi"/>
-          <w:sz w:val="20"/>
-          <w:szCs w:val="20"/>
-          <w:lang w:eastAsia="en-IN"/>
-        </w:rPr>
-        <w:t>@</w:t>
-      </w:r>
-      <w:proofErr w:type="spellStart"/>
-      <w:r>
-        <w:rPr>
-          <w:rFonts w:eastAsia="Times New Roman" w:cstheme="minorHAnsi"/>
-          <w:sz w:val="20"/>
-          <w:szCs w:val="20"/>
-          <w:lang w:eastAsia="en-IN"/>
-        </w:rPr>
-        <w:t>ResponseBody</w:t>
+        <w:t>JpaRepository</w:t>
       </w:r>
       <w:proofErr w:type="spellEnd"/>
     </w:p>
@@ -29413,7 +29689,7 @@
       <w:pPr>
         <w:numPr>
           <w:ilvl w:val="0"/>
-          <w:numId w:val="3"/>
+          <w:numId w:val="4"/>
         </w:numPr>
         <w:spacing w:before="100" w:beforeAutospacing="1" w:after="100" w:afterAutospacing="1" w:line="240" w:lineRule="auto"/>
         <w:rPr>
@@ -29432,14 +29708,14 @@
           <w:szCs w:val="24"/>
           <w:lang w:eastAsia="en-IN"/>
         </w:rPr>
-        <w:t>Exception Handling &amp; Validation</w:t>
+        <w:t>Service Layer &amp; Business Logic</w:t>
       </w:r>
     </w:p>
     <w:p>
       <w:pPr>
         <w:numPr>
           <w:ilvl w:val="1"/>
-          <w:numId w:val="3"/>
+          <w:numId w:val="4"/>
         </w:numPr>
         <w:spacing w:before="100" w:beforeAutospacing="1" w:after="100" w:afterAutospacing="1" w:line="240" w:lineRule="auto"/>
         <w:rPr>
@@ -29456,7 +29732,7 @@
           <w:szCs w:val="24"/>
           <w:lang w:eastAsia="en-IN"/>
         </w:rPr>
-        <w:t xml:space="preserve">Custom exception handling with </w:t>
+        <w:t xml:space="preserve">Best practices for </w:t>
       </w:r>
       <w:r>
         <w:rPr>
@@ -29465,9 +29741,41 @@
           <w:szCs w:val="20"/>
           <w:lang w:eastAsia="en-IN"/>
         </w:rPr>
-        <w:t>@</w:t>
-      </w:r>
-      <w:proofErr w:type="spellStart"/>
+        <w:t>@Service</w:t>
+      </w:r>
+      <w:r>
+        <w:rPr>
+          <w:rFonts w:eastAsia="Times New Roman" w:cstheme="minorHAnsi"/>
+          <w:sz w:val="24"/>
+          <w:szCs w:val="24"/>
+          <w:lang w:eastAsia="en-IN"/>
+        </w:rPr>
+        <w:t xml:space="preserve"> layer</w:t>
+      </w:r>
+    </w:p>
+    <w:p>
+      <w:pPr>
+        <w:numPr>
+          <w:ilvl w:val="1"/>
+          <w:numId w:val="4"/>
+        </w:numPr>
+        <w:spacing w:before="100" w:beforeAutospacing="1" w:after="100" w:afterAutospacing="1" w:line="240" w:lineRule="auto"/>
+        <w:rPr>
+          <w:rFonts w:eastAsia="Times New Roman" w:cstheme="minorHAnsi"/>
+          <w:sz w:val="24"/>
+          <w:szCs w:val="24"/>
+          <w:lang w:eastAsia="en-IN"/>
+        </w:rPr>
+      </w:pPr>
+      <w:r>
+        <w:rPr>
+          <w:rFonts w:eastAsia="Times New Roman" w:cstheme="minorHAnsi"/>
+          <w:sz w:val="24"/>
+          <w:szCs w:val="24"/>
+          <w:lang w:eastAsia="en-IN"/>
+        </w:rPr>
+        <w:t xml:space="preserve">Transaction management with </w:t>
+      </w:r>
       <w:r>
         <w:rPr>
           <w:rFonts w:eastAsia="Times New Roman" w:cstheme="minorHAnsi"/>
@@ -29475,88 +29783,7 @@
           <w:szCs w:val="20"/>
           <w:lang w:eastAsia="en-IN"/>
         </w:rPr>
-        <w:t>ControllerAdvice</w:t>
-      </w:r>
-      <w:proofErr w:type="spellEnd"/>
-    </w:p>
-    <w:p>
-      <w:pPr>
-        <w:numPr>
-          <w:ilvl w:val="1"/>
-          <w:numId w:val="3"/>
-        </w:numPr>
-        <w:spacing w:before="100" w:beforeAutospacing="1" w:after="100" w:afterAutospacing="1" w:line="240" w:lineRule="auto"/>
-        <w:rPr>
-          <w:rFonts w:eastAsia="Times New Roman" w:cstheme="minorHAnsi"/>
-          <w:sz w:val="24"/>
-          <w:szCs w:val="24"/>
-          <w:lang w:eastAsia="en-IN"/>
-        </w:rPr>
-      </w:pPr>
-      <w:r>
-        <w:rPr>
-          <w:rFonts w:eastAsia="Times New Roman" w:cstheme="minorHAnsi"/>
-          <w:sz w:val="24"/>
-          <w:szCs w:val="24"/>
-          <w:lang w:eastAsia="en-IN"/>
-        </w:rPr>
-        <w:t xml:space="preserve">Validation using </w:t>
-      </w:r>
-      <w:r>
-        <w:rPr>
-          <w:rFonts w:eastAsia="Times New Roman" w:cstheme="minorHAnsi"/>
-          <w:sz w:val="20"/>
-          <w:szCs w:val="20"/>
-          <w:lang w:eastAsia="en-IN"/>
-        </w:rPr>
-        <w:t>@Valid</w:t>
-      </w:r>
-      <w:r>
-        <w:rPr>
-          <w:rFonts w:eastAsia="Times New Roman" w:cstheme="minorHAnsi"/>
-          <w:sz w:val="24"/>
-          <w:szCs w:val="24"/>
-          <w:lang w:eastAsia="en-IN"/>
-        </w:rPr>
-        <w:t xml:space="preserve"> and </w:t>
-      </w:r>
-      <w:r>
-        <w:rPr>
-          <w:rFonts w:eastAsia="Times New Roman" w:cstheme="minorHAnsi"/>
-          <w:sz w:val="20"/>
-          <w:szCs w:val="20"/>
-          <w:lang w:eastAsia="en-IN"/>
-        </w:rPr>
-        <w:t>@</w:t>
-      </w:r>
-      <w:proofErr w:type="spellStart"/>
-      <w:r>
-        <w:rPr>
-          <w:rFonts w:eastAsia="Times New Roman" w:cstheme="minorHAnsi"/>
-          <w:sz w:val="20"/>
-          <w:szCs w:val="20"/>
-          <w:lang w:eastAsia="en-IN"/>
-        </w:rPr>
-        <w:t>NotNull</w:t>
-      </w:r>
-      <w:proofErr w:type="spellEnd"/>
-      <w:r>
-        <w:rPr>
-          <w:rFonts w:eastAsia="Times New Roman" w:cstheme="minorHAnsi"/>
-          <w:sz w:val="24"/>
-          <w:szCs w:val="24"/>
-          <w:lang w:eastAsia="en-IN"/>
-        </w:rPr>
-        <w:t xml:space="preserve">, </w:t>
-      </w:r>
-      <w:r>
-        <w:rPr>
-          <w:rFonts w:eastAsia="Times New Roman" w:cstheme="minorHAnsi"/>
-          <w:sz w:val="20"/>
-          <w:szCs w:val="20"/>
-          <w:lang w:eastAsia="en-IN"/>
-        </w:rPr>
-        <w:t>@Size</w:t>
+        <w:t>@Transactional</w:t>
       </w:r>
     </w:p>
     <w:p>
@@ -29592,6 +29819,7 @@
           <w:lang w:eastAsia="en-IN"/>
         </w:rPr>
       </w:pPr>
+      <w:bookmarkStart w:id="0" w:name="_GoBack"/>
       <w:r>
         <w:rPr>
           <w:rFonts w:eastAsia="Times New Roman" w:cstheme="minorHAnsi"/>
@@ -29602,14 +29830,14 @@
           <w:lang w:eastAsia="en-IN"/>
         </w:rPr>
         <w:lastRenderedPageBreak/>
-        <w:t>Phase 4: Database Integration &amp; JPA</w:t>
+        <w:t>Phase 5: Advanced Spring Boot Features</w:t>
       </w:r>
     </w:p>
     <w:p>
       <w:pPr>
         <w:numPr>
           <w:ilvl w:val="0"/>
-          <w:numId w:val="4"/>
+          <w:numId w:val="5"/>
         </w:numPr>
         <w:spacing w:before="100" w:beforeAutospacing="1" w:after="100" w:afterAutospacing="1" w:line="240" w:lineRule="auto"/>
         <w:rPr>
@@ -29628,14 +29856,14 @@
           <w:szCs w:val="24"/>
           <w:lang w:eastAsia="en-IN"/>
         </w:rPr>
-        <w:t>Spring Boot with Databases</w:t>
+        <w:t>Spring Boot Security (Optional)</w:t>
       </w:r>
     </w:p>
     <w:p>
       <w:pPr>
         <w:numPr>
           <w:ilvl w:val="1"/>
-          <w:numId w:val="4"/>
+          <w:numId w:val="5"/>
         </w:numPr>
         <w:spacing w:before="100" w:beforeAutospacing="1" w:after="100" w:afterAutospacing="1" w:line="240" w:lineRule="auto"/>
         <w:rPr>
@@ -29652,14 +29880,14 @@
           <w:szCs w:val="24"/>
           <w:lang w:eastAsia="en-IN"/>
         </w:rPr>
-        <w:t>Configuring H2/MySQL/PostgreSQL/MongoDB</w:t>
+        <w:t>Securing APIs with Spring Security</w:t>
       </w:r>
     </w:p>
     <w:p>
       <w:pPr>
         <w:numPr>
           <w:ilvl w:val="1"/>
-          <w:numId w:val="4"/>
+          <w:numId w:val="5"/>
         </w:numPr>
         <w:spacing w:before="100" w:beforeAutospacing="1" w:after="100" w:afterAutospacing="1" w:line="240" w:lineRule="auto"/>
         <w:rPr>
@@ -29676,114 +29904,14 @@
           <w:szCs w:val="24"/>
           <w:lang w:eastAsia="en-IN"/>
         </w:rPr>
-        <w:t>Using Spring Data JPA (</w:t>
-      </w:r>
-      <w:r>
-        <w:rPr>
-          <w:rFonts w:eastAsia="Times New Roman" w:cstheme="minorHAnsi"/>
-          <w:sz w:val="20"/>
-          <w:szCs w:val="20"/>
-          <w:lang w:eastAsia="en-IN"/>
-        </w:rPr>
-        <w:t>@Entity</w:t>
-      </w:r>
-      <w:r>
-        <w:rPr>
-          <w:rFonts w:eastAsia="Times New Roman" w:cstheme="minorHAnsi"/>
-          <w:sz w:val="24"/>
-          <w:szCs w:val="24"/>
-          <w:lang w:eastAsia="en-IN"/>
-        </w:rPr>
-        <w:t xml:space="preserve">, </w:t>
-      </w:r>
-      <w:r>
-        <w:rPr>
-          <w:rFonts w:eastAsia="Times New Roman" w:cstheme="minorHAnsi"/>
-          <w:sz w:val="20"/>
-          <w:szCs w:val="20"/>
-          <w:lang w:eastAsia="en-IN"/>
-        </w:rPr>
-        <w:t>@Id</w:t>
-      </w:r>
-      <w:r>
-        <w:rPr>
-          <w:rFonts w:eastAsia="Times New Roman" w:cstheme="minorHAnsi"/>
-          <w:sz w:val="24"/>
-          <w:szCs w:val="24"/>
-          <w:lang w:eastAsia="en-IN"/>
-        </w:rPr>
-        <w:t xml:space="preserve">, </w:t>
-      </w:r>
-      <w:r>
-        <w:rPr>
-          <w:rFonts w:eastAsia="Times New Roman" w:cstheme="minorHAnsi"/>
-          <w:sz w:val="20"/>
-          <w:szCs w:val="20"/>
-          <w:lang w:eastAsia="en-IN"/>
-        </w:rPr>
-        <w:t>@</w:t>
-      </w:r>
-      <w:proofErr w:type="spellStart"/>
-      <w:r>
-        <w:rPr>
-          <w:rFonts w:eastAsia="Times New Roman" w:cstheme="minorHAnsi"/>
-          <w:sz w:val="20"/>
-          <w:szCs w:val="20"/>
-          <w:lang w:eastAsia="en-IN"/>
-        </w:rPr>
-        <w:t>GeneratedValue</w:t>
-      </w:r>
-      <w:proofErr w:type="spellEnd"/>
-      <w:r>
-        <w:rPr>
-          <w:rFonts w:eastAsia="Times New Roman" w:cstheme="minorHAnsi"/>
-          <w:sz w:val="24"/>
-          <w:szCs w:val="24"/>
-          <w:lang w:eastAsia="en-IN"/>
-        </w:rPr>
-        <w:t>)</w:t>
-      </w:r>
-    </w:p>
-    <w:p>
-      <w:pPr>
-        <w:numPr>
-          <w:ilvl w:val="1"/>
-          <w:numId w:val="4"/>
-        </w:numPr>
-        <w:spacing w:before="100" w:beforeAutospacing="1" w:after="100" w:afterAutospacing="1" w:line="240" w:lineRule="auto"/>
-        <w:rPr>
-          <w:rFonts w:eastAsia="Times New Roman" w:cstheme="minorHAnsi"/>
-          <w:sz w:val="24"/>
-          <w:szCs w:val="24"/>
-          <w:lang w:eastAsia="en-IN"/>
-        </w:rPr>
-      </w:pPr>
-      <w:r>
-        <w:rPr>
-          <w:rFonts w:eastAsia="Times New Roman" w:cstheme="minorHAnsi"/>
-          <w:sz w:val="24"/>
-          <w:szCs w:val="24"/>
-          <w:lang w:eastAsia="en-IN"/>
-        </w:rPr>
-        <w:t xml:space="preserve">Repository layer with </w:t>
-      </w:r>
-      <w:proofErr w:type="spellStart"/>
-      <w:r>
-        <w:rPr>
-          <w:rFonts w:eastAsia="Times New Roman" w:cstheme="minorHAnsi"/>
-          <w:sz w:val="20"/>
-          <w:szCs w:val="20"/>
-          <w:lang w:eastAsia="en-IN"/>
-        </w:rPr>
-        <w:t>JpaRepository</w:t>
-      </w:r>
-      <w:proofErr w:type="spellEnd"/>
+        <w:t>JWT Authentication basics</w:t>
+      </w:r>
     </w:p>
     <w:p>
       <w:pPr>
         <w:numPr>
           <w:ilvl w:val="0"/>
-          <w:numId w:val="4"/>
+          <w:numId w:val="5"/>
         </w:numPr>
         <w:spacing w:before="100" w:beforeAutospacing="1" w:after="100" w:afterAutospacing="1" w:line="240" w:lineRule="auto"/>
         <w:rPr>
@@ -29802,227 +29930,6 @@
           <w:szCs w:val="24"/>
           <w:lang w:eastAsia="en-IN"/>
         </w:rPr>
-        <w:t>Service Layer &amp; Business Logic</w:t>
-      </w:r>
-    </w:p>
-    <w:p>
-      <w:pPr>
-        <w:numPr>
-          <w:ilvl w:val="1"/>
-          <w:numId w:val="4"/>
-        </w:numPr>
-        <w:spacing w:before="100" w:beforeAutospacing="1" w:after="100" w:afterAutospacing="1" w:line="240" w:lineRule="auto"/>
-        <w:rPr>
-          <w:rFonts w:eastAsia="Times New Roman" w:cstheme="minorHAnsi"/>
-          <w:sz w:val="24"/>
-          <w:szCs w:val="24"/>
-          <w:lang w:eastAsia="en-IN"/>
-        </w:rPr>
-      </w:pPr>
-      <w:r>
-        <w:rPr>
-          <w:rFonts w:eastAsia="Times New Roman" w:cstheme="minorHAnsi"/>
-          <w:sz w:val="24"/>
-          <w:szCs w:val="24"/>
-          <w:lang w:eastAsia="en-IN"/>
-        </w:rPr>
-        <w:t xml:space="preserve">Best practices for </w:t>
-      </w:r>
-      <w:r>
-        <w:rPr>
-          <w:rFonts w:eastAsia="Times New Roman" w:cstheme="minorHAnsi"/>
-          <w:sz w:val="20"/>
-          <w:szCs w:val="20"/>
-          <w:lang w:eastAsia="en-IN"/>
-        </w:rPr>
-        <w:t>@Service</w:t>
-      </w:r>
-      <w:r>
-        <w:rPr>
-          <w:rFonts w:eastAsia="Times New Roman" w:cstheme="minorHAnsi"/>
-          <w:sz w:val="24"/>
-          <w:szCs w:val="24"/>
-          <w:lang w:eastAsia="en-IN"/>
-        </w:rPr>
-        <w:t xml:space="preserve"> layer</w:t>
-      </w:r>
-    </w:p>
-    <w:p>
-      <w:pPr>
-        <w:numPr>
-          <w:ilvl w:val="1"/>
-          <w:numId w:val="4"/>
-        </w:numPr>
-        <w:spacing w:before="100" w:beforeAutospacing="1" w:after="100" w:afterAutospacing="1" w:line="240" w:lineRule="auto"/>
-        <w:rPr>
-          <w:rFonts w:eastAsia="Times New Roman" w:cstheme="minorHAnsi"/>
-          <w:sz w:val="24"/>
-          <w:szCs w:val="24"/>
-          <w:lang w:eastAsia="en-IN"/>
-        </w:rPr>
-      </w:pPr>
-      <w:r>
-        <w:rPr>
-          <w:rFonts w:eastAsia="Times New Roman" w:cstheme="minorHAnsi"/>
-          <w:sz w:val="24"/>
-          <w:szCs w:val="24"/>
-          <w:lang w:eastAsia="en-IN"/>
-        </w:rPr>
-        <w:t xml:space="preserve">Transaction management with </w:t>
-      </w:r>
-      <w:r>
-        <w:rPr>
-          <w:rFonts w:eastAsia="Times New Roman" w:cstheme="minorHAnsi"/>
-          <w:sz w:val="20"/>
-          <w:szCs w:val="20"/>
-          <w:lang w:eastAsia="en-IN"/>
-        </w:rPr>
-        <w:t>@Transactional</w:t>
-      </w:r>
-    </w:p>
-    <w:p>
-      <w:pPr>
-        <w:spacing w:before="100" w:beforeAutospacing="1" w:after="100" w:afterAutospacing="1" w:line="240" w:lineRule="auto"/>
-        <w:outlineLvl w:val="2"/>
-        <w:rPr>
-          <w:rFonts w:eastAsia="Times New Roman" w:cstheme="minorHAnsi"/>
-          <w:b/>
-          <w:bCs/>
-          <w:sz w:val="27"/>
-          <w:szCs w:val="27"/>
-          <w:lang w:eastAsia="en-IN"/>
-        </w:rPr>
-        <w:sectPr>
-          <w:pgSz w:w="11906" w:h="16838"/>
-          <w:pgMar w:top="720" w:right="720" w:bottom="720" w:left="720" w:header="708" w:footer="708" w:gutter="0"/>
-          <w:cols w:space="708"/>
-          <w:docGrid w:linePitch="360"/>
-        </w:sectPr>
-      </w:pPr>
-    </w:p>
-    <w:p>
-      <w:pPr>
-        <w:spacing w:before="100" w:beforeAutospacing="1" w:after="100" w:afterAutospacing="1" w:line="240" w:lineRule="auto"/>
-        <w:outlineLvl w:val="2"/>
-        <w:rPr>
-          <w:rFonts w:eastAsia="Times New Roman" w:cstheme="minorHAnsi"/>
-          <w:b/>
-          <w:bCs/>
-          <w:sz w:val="27"/>
-          <w:szCs w:val="27"/>
-          <w:lang w:eastAsia="en-IN"/>
-        </w:rPr>
-      </w:pPr>
-      <w:r>
-        <w:rPr>
-          <w:rFonts w:eastAsia="Times New Roman" w:cstheme="minorHAnsi"/>
-          <w:b/>
-          <w:bCs/>
-          <w:sz w:val="27"/>
-          <w:szCs w:val="27"/>
-          <w:lang w:eastAsia="en-IN"/>
-        </w:rPr>
-        <w:lastRenderedPageBreak/>
-        <w:t>Phase 5: Advanced Spring Boot Features</w:t>
-      </w:r>
-    </w:p>
-    <w:p>
-      <w:pPr>
-        <w:numPr>
-          <w:ilvl w:val="0"/>
-          <w:numId w:val="5"/>
-        </w:numPr>
-        <w:spacing w:before="100" w:beforeAutospacing="1" w:after="100" w:afterAutospacing="1" w:line="240" w:lineRule="auto"/>
-        <w:rPr>
-          <w:rFonts w:eastAsia="Times New Roman" w:cstheme="minorHAnsi"/>
-          <w:sz w:val="24"/>
-          <w:szCs w:val="24"/>
-          <w:lang w:eastAsia="en-IN"/>
-        </w:rPr>
-      </w:pPr>
-      <w:r>
-        <w:rPr>
-          <w:rFonts w:eastAsia="Times New Roman" w:cstheme="minorHAnsi"/>
-          <w:b/>
-          <w:bCs/>
-          <w:sz w:val="24"/>
-          <w:szCs w:val="24"/>
-          <w:lang w:eastAsia="en-IN"/>
-        </w:rPr>
-        <w:t>Spring Boot Security (Optional)</w:t>
-      </w:r>
-    </w:p>
-    <w:p>
-      <w:pPr>
-        <w:numPr>
-          <w:ilvl w:val="1"/>
-          <w:numId w:val="5"/>
-        </w:numPr>
-        <w:spacing w:before="100" w:beforeAutospacing="1" w:after="100" w:afterAutospacing="1" w:line="240" w:lineRule="auto"/>
-        <w:rPr>
-          <w:rFonts w:eastAsia="Times New Roman" w:cstheme="minorHAnsi"/>
-          <w:sz w:val="24"/>
-          <w:szCs w:val="24"/>
-          <w:lang w:eastAsia="en-IN"/>
-        </w:rPr>
-      </w:pPr>
-      <w:r>
-        <w:rPr>
-          <w:rFonts w:eastAsia="Times New Roman" w:cstheme="minorHAnsi"/>
-          <w:sz w:val="24"/>
-          <w:szCs w:val="24"/>
-          <w:lang w:eastAsia="en-IN"/>
-        </w:rPr>
-        <w:t>Securing APIs with Spring Security</w:t>
-      </w:r>
-    </w:p>
-    <w:p>
-      <w:pPr>
-        <w:numPr>
-          <w:ilvl w:val="1"/>
-          <w:numId w:val="5"/>
-        </w:numPr>
-        <w:spacing w:before="100" w:beforeAutospacing="1" w:after="100" w:afterAutospacing="1" w:line="240" w:lineRule="auto"/>
-        <w:rPr>
-          <w:rFonts w:eastAsia="Times New Roman" w:cstheme="minorHAnsi"/>
-          <w:sz w:val="24"/>
-          <w:szCs w:val="24"/>
-          <w:lang w:eastAsia="en-IN"/>
-        </w:rPr>
-      </w:pPr>
-      <w:r>
-        <w:rPr>
-          <w:rFonts w:eastAsia="Times New Roman" w:cstheme="minorHAnsi"/>
-          <w:sz w:val="24"/>
-          <w:szCs w:val="24"/>
-          <w:lang w:eastAsia="en-IN"/>
-        </w:rPr>
-        <w:t>JWT Authentication basics</w:t>
-      </w:r>
-    </w:p>
-    <w:p>
-      <w:pPr>
-        <w:numPr>
-          <w:ilvl w:val="0"/>
-          <w:numId w:val="5"/>
-        </w:numPr>
-        <w:spacing w:before="100" w:beforeAutospacing="1" w:after="100" w:afterAutospacing="1" w:line="240" w:lineRule="auto"/>
-        <w:rPr>
-          <w:rFonts w:eastAsia="Times New Roman" w:cstheme="minorHAnsi"/>
-          <w:sz w:val="24"/>
-          <w:szCs w:val="24"/>
-          <w:lang w:eastAsia="en-IN"/>
-        </w:rPr>
-      </w:pPr>
-      <w:r>
-        <w:rPr>
-          <w:rFonts w:eastAsia="Times New Roman" w:cstheme="minorHAnsi"/>
-          <w:b/>
-          <w:bCs/>
-          <w:sz w:val="24"/>
-          <w:szCs w:val="24"/>
-          <w:lang w:eastAsia="en-IN"/>
-        </w:rPr>
         <w:t>Spring Boot with React (Full Stack Connection - Optional)</w:t>
       </w:r>
     </w:p>
@@ -30074,6 +29981,7 @@
         <w:t>CORS handling</w:t>
       </w:r>
     </w:p>
+    <w:bookmarkEnd w:id="0"/>
     <w:p>
       <w:pPr>
         <w:spacing w:before="100" w:beforeAutospacing="1" w:after="100" w:afterAutospacing="1" w:line="240" w:lineRule="auto"/>
@@ -38106,7 +38014,7 @@
 </file>
 
 <file path=customXml/itemProps1.xml><?xml version="1.0" encoding="utf-8"?>
-<ds:datastoreItem xmlns:ds="http://schemas.openxmlformats.org/officeDocument/2006/customXml" ds:itemID="{E23E9A77-D0BD-4DFF-AEDB-EC09398FBF1B}">
+<ds:datastoreItem xmlns:ds="http://schemas.openxmlformats.org/officeDocument/2006/customXml" ds:itemID="{0A147C95-A229-44E2-AC5D-9ACFACD531C7}">
   <ds:schemaRefs>
     <ds:schemaRef ds:uri="http://schemas.openxmlformats.org/officeDocument/2006/bibliography"/>
   </ds:schemaRefs>

</xml_diff>